<commit_message>
Add expected graduation date and edit spacing
</commit_message>
<xml_diff>
--- a/Resume.docx
+++ b/Resume.docx
@@ -248,7 +248,55 @@
           <w:rFonts w:ascii="Arial" w:hAnsi="Arial" w:cs="Arial"/>
           <w:i/>
         </w:rPr>
-        <w:t>2016 – Present</w:t>
+        <w:t>2016 –</w:t>
+      </w:r>
+      <w:r>
+        <w:rPr>
+          <w:rFonts w:ascii="Arial" w:hAnsi="Arial" w:cs="Arial"/>
+          <w:i/>
+        </w:rPr>
+        <w:t xml:space="preserve"> </w:t>
+      </w:r>
+      <w:r>
+        <w:rPr>
+          <w:rFonts w:ascii="Arial" w:hAnsi="Arial" w:cs="Arial"/>
+          <w:i/>
+        </w:rPr>
+        <w:t>May 2020</w:t>
+      </w:r>
+      <w:r>
+        <w:rPr>
+          <w:rFonts w:ascii="Arial" w:hAnsi="Arial" w:cs="Arial"/>
+          <w:i/>
+        </w:rPr>
+        <w:t xml:space="preserve"> </w:t>
+      </w:r>
+      <w:r>
+        <w:rPr>
+          <w:rFonts w:ascii="Arial" w:hAnsi="Arial" w:cs="Arial"/>
+          <w:i/>
+          <w:sz w:val="20"/>
+          <w:szCs w:val="20"/>
+        </w:rPr>
+        <w:t>(</w:t>
+      </w:r>
+      <w:r>
+        <w:rPr>
+          <w:rFonts w:ascii="Arial" w:hAnsi="Arial" w:cs="Arial"/>
+          <w:i/>
+          <w:sz w:val="20"/>
+          <w:szCs w:val="20"/>
+        </w:rPr>
+        <w:t>Expected</w:t>
+      </w:r>
+      <w:r>
+        <w:rPr>
+          <w:rFonts w:ascii="Arial" w:hAnsi="Arial" w:cs="Arial"/>
+          <w:i/>
+          <w:sz w:val="20"/>
+          <w:szCs w:val="20"/>
+        </w:rPr>
+        <w:t>)</w:t>
       </w:r>
     </w:p>
     <w:p>
@@ -283,7 +331,7 @@
           <w:i/>
           <w:sz w:val="20"/>
         </w:rPr>
-        <w:t>in Computer Engineering</w:t>
+        <w:t>in Computer Engineerin</w:t>
       </w:r>
       <w:r>
         <w:rPr>
@@ -291,7 +339,15 @@
           <w:i/>
           <w:sz w:val="20"/>
         </w:rPr>
-        <w:t xml:space="preserve"> </w:t>
+        <w:t>g</w:t>
+      </w:r>
+      <w:r>
+        <w:rPr>
+          <w:rFonts w:ascii="Arial" w:hAnsi="Arial" w:cs="Arial"/>
+          <w:i/>
+          <w:sz w:val="20"/>
+        </w:rPr>
+        <w:t xml:space="preserve"> with </w:t>
       </w:r>
       <w:r>
         <w:rPr>
@@ -308,7 +364,7 @@
         <w:ind w:left="360"/>
         <w:rPr>
           <w:rFonts w:ascii="Arial" w:hAnsi="Arial" w:cs="Arial"/>
-          <w:sz w:val="18"/>
+          <w:sz w:val="20"/>
         </w:rPr>
       </w:pPr>
       <w:r>
@@ -331,6 +387,25 @@
           <w:sz w:val="20"/>
         </w:rPr>
         <w:t>0</w:t>
+      </w:r>
+    </w:p>
+    <w:p>
+      <w:pPr>
+        <w:spacing w:after="0" w:line="276" w:lineRule="auto"/>
+        <w:ind w:left="360"/>
+        <w:rPr>
+          <w:rFonts w:ascii="Arial" w:hAnsi="Arial" w:cs="Arial"/>
+          <w:sz w:val="20"/>
+          <w:szCs w:val="20"/>
+        </w:rPr>
+      </w:pPr>
+      <w:r>
+        <w:rPr>
+          <w:rFonts w:ascii="Arial" w:hAnsi="Arial" w:cs="Arial"/>
+          <w:sz w:val="20"/>
+          <w:szCs w:val="20"/>
+        </w:rPr>
+        <w:t>Relevant Coursework: Multidisciplinary Professional Development</w:t>
       </w:r>
     </w:p>
     <w:p>
@@ -418,17 +493,7 @@
           <w:i/>
           <w:sz w:val="20"/>
         </w:rPr>
-        <w:t>Apr. 2018 – Pre</w:t>
-      </w:r>
-      <w:bookmarkStart w:id="0" w:name="_GoBack"/>
-      <w:bookmarkEnd w:id="0"/>
-      <w:r>
-        <w:rPr>
-          <w:rFonts w:ascii="Arial" w:hAnsi="Arial" w:cs="Arial"/>
-          <w:i/>
-          <w:sz w:val="20"/>
-        </w:rPr>
-        <w:t xml:space="preserve">sent </w:t>
+        <w:t xml:space="preserve">Apr. 2018 – Present </w:t>
       </w:r>
     </w:p>
     <w:p>
@@ -461,7 +526,7 @@
           <w:ilvl w:val="0"/>
           <w:numId w:val="13"/>
         </w:numPr>
-        <w:spacing w:after="0" w:line="276" w:lineRule="auto"/>
+        <w:spacing w:after="0" w:line="240" w:lineRule="auto"/>
         <w:ind w:left="1080"/>
         <w:rPr>
           <w:rFonts w:ascii="Arial" w:hAnsi="Arial" w:cs="Arial"/>
@@ -543,7 +608,7 @@
           <w:ilvl w:val="0"/>
           <w:numId w:val="13"/>
         </w:numPr>
-        <w:spacing w:after="0" w:line="276" w:lineRule="auto"/>
+        <w:spacing w:after="0" w:line="240" w:lineRule="auto"/>
         <w:ind w:left="1080"/>
         <w:rPr>
           <w:rFonts w:ascii="Arial" w:hAnsi="Arial" w:cs="Arial"/>
@@ -572,7 +637,7 @@
           <w:ilvl w:val="0"/>
           <w:numId w:val="13"/>
         </w:numPr>
-        <w:spacing w:after="0" w:line="276" w:lineRule="auto"/>
+        <w:spacing w:after="0" w:line="240" w:lineRule="auto"/>
         <w:ind w:left="1080"/>
         <w:rPr>
           <w:rFonts w:ascii="Arial" w:hAnsi="Arial" w:cs="Arial"/>
@@ -608,7 +673,7 @@
           <w:ilvl w:val="0"/>
           <w:numId w:val="13"/>
         </w:numPr>
-        <w:spacing w:after="0" w:line="276" w:lineRule="auto"/>
+        <w:spacing w:after="0" w:line="240" w:lineRule="auto"/>
         <w:ind w:left="1080"/>
         <w:rPr>
           <w:rFonts w:ascii="Arial" w:hAnsi="Arial" w:cs="Arial"/>
@@ -690,7 +755,7 @@
           <w:ilvl w:val="0"/>
           <w:numId w:val="13"/>
         </w:numPr>
-        <w:spacing w:after="0" w:line="276" w:lineRule="auto"/>
+        <w:spacing w:after="0" w:line="240" w:lineRule="auto"/>
         <w:ind w:left="1080"/>
         <w:rPr>
           <w:rFonts w:ascii="Arial" w:hAnsi="Arial" w:cs="Arial"/>
@@ -726,7 +791,7 @@
           <w:ilvl w:val="0"/>
           <w:numId w:val="13"/>
         </w:numPr>
-        <w:spacing w:after="0" w:line="276" w:lineRule="auto"/>
+        <w:spacing w:after="0" w:line="240" w:lineRule="auto"/>
         <w:ind w:left="1080"/>
         <w:rPr>
           <w:rFonts w:ascii="Arial" w:hAnsi="Arial" w:cs="Arial"/>
@@ -748,7 +813,7 @@
           <w:ilvl w:val="0"/>
           <w:numId w:val="13"/>
         </w:numPr>
-        <w:spacing w:after="0" w:line="276" w:lineRule="auto"/>
+        <w:spacing w:after="0" w:line="240" w:lineRule="auto"/>
         <w:ind w:left="1080"/>
         <w:rPr>
           <w:rFonts w:ascii="Arial" w:hAnsi="Arial" w:cs="Arial"/>
@@ -833,7 +898,7 @@
           <w:rFonts w:ascii="Arial" w:hAnsi="Arial" w:cs="Arial"/>
           <w:i/>
         </w:rPr>
-        <w:t>2020</w:t>
+        <w:t>Present</w:t>
       </w:r>
     </w:p>
     <w:p>
@@ -843,7 +908,7 @@
           <w:ilvl w:val="0"/>
           <w:numId w:val="13"/>
         </w:numPr>
-        <w:spacing w:after="0" w:line="276" w:lineRule="auto"/>
+        <w:spacing w:after="0" w:line="240" w:lineRule="auto"/>
         <w:ind w:left="1080"/>
         <w:rPr>
           <w:rFonts w:ascii="Arial" w:hAnsi="Arial" w:cs="Arial"/>
@@ -883,7 +948,7 @@
           <w:ilvl w:val="0"/>
           <w:numId w:val="13"/>
         </w:numPr>
-        <w:spacing w:after="0" w:line="276" w:lineRule="auto"/>
+        <w:spacing w:after="0" w:line="240" w:lineRule="auto"/>
         <w:ind w:left="1080"/>
         <w:rPr>
           <w:rFonts w:ascii="Arial" w:hAnsi="Arial" w:cs="Arial"/>
@@ -915,7 +980,7 @@
           <w:ilvl w:val="0"/>
           <w:numId w:val="13"/>
         </w:numPr>
-        <w:spacing w:after="0" w:line="276" w:lineRule="auto"/>
+        <w:spacing w:after="0" w:line="240" w:lineRule="auto"/>
         <w:ind w:left="1080"/>
         <w:rPr>
           <w:rFonts w:ascii="Arial" w:hAnsi="Arial" w:cs="Arial"/>
@@ -987,7 +1052,7 @@
           <w:ilvl w:val="0"/>
           <w:numId w:val="13"/>
         </w:numPr>
-        <w:spacing w:after="0" w:line="276" w:lineRule="auto"/>
+        <w:spacing w:after="0" w:line="240" w:lineRule="auto"/>
         <w:ind w:left="1080"/>
         <w:rPr>
           <w:rFonts w:ascii="Arial" w:hAnsi="Arial" w:cs="Arial"/>
@@ -1037,7 +1102,7 @@
           <w:ilvl w:val="0"/>
           <w:numId w:val="13"/>
         </w:numPr>
-        <w:spacing w:after="0" w:line="276" w:lineRule="auto"/>
+        <w:spacing w:after="0" w:line="240" w:lineRule="auto"/>
         <w:ind w:left="1080"/>
         <w:rPr>
           <w:rFonts w:ascii="Arial" w:hAnsi="Arial" w:cs="Arial"/>
@@ -1094,7 +1159,7 @@
           <w:ilvl w:val="0"/>
           <w:numId w:val="13"/>
         </w:numPr>
-        <w:spacing w:after="0" w:line="276" w:lineRule="auto"/>
+        <w:spacing w:after="0" w:line="240" w:lineRule="auto"/>
         <w:ind w:left="1080"/>
         <w:rPr>
           <w:rFonts w:ascii="Arial" w:hAnsi="Arial" w:cs="Arial"/>
@@ -1130,7 +1195,7 @@
           <w:ilvl w:val="0"/>
           <w:numId w:val="13"/>
         </w:numPr>
-        <w:spacing w:after="0" w:line="276" w:lineRule="auto"/>
+        <w:spacing w:after="0" w:line="240" w:lineRule="auto"/>
         <w:ind w:left="1080"/>
         <w:rPr>
           <w:rFonts w:ascii="Arial" w:hAnsi="Arial" w:cs="Arial"/>
@@ -1159,7 +1224,7 @@
           <w:ilvl w:val="0"/>
           <w:numId w:val="13"/>
         </w:numPr>
-        <w:spacing w:after="0" w:line="276" w:lineRule="auto"/>
+        <w:spacing w:after="0" w:line="240" w:lineRule="auto"/>
         <w:ind w:left="1080"/>
         <w:rPr>
           <w:rFonts w:ascii="Arial" w:hAnsi="Arial" w:cs="Arial"/>
@@ -1231,7 +1296,7 @@
           <w:ilvl w:val="0"/>
           <w:numId w:val="13"/>
         </w:numPr>
-        <w:spacing w:after="0" w:line="276" w:lineRule="auto"/>
+        <w:spacing w:after="0" w:line="240" w:lineRule="auto"/>
         <w:ind w:left="1080"/>
         <w:rPr>
           <w:rFonts w:ascii="Arial" w:hAnsi="Arial" w:cs="Arial"/>
@@ -1253,7 +1318,7 @@
           <w:ilvl w:val="0"/>
           <w:numId w:val="13"/>
         </w:numPr>
-        <w:spacing w:after="0" w:line="276" w:lineRule="auto"/>
+        <w:spacing w:after="0" w:line="240" w:lineRule="auto"/>
         <w:ind w:left="1080"/>
         <w:rPr>
           <w:rFonts w:ascii="Arial" w:hAnsi="Arial" w:cs="Arial"/>
@@ -1342,7 +1407,7 @@
           <w:ilvl w:val="0"/>
           <w:numId w:val="13"/>
         </w:numPr>
-        <w:spacing w:after="0" w:line="276" w:lineRule="auto"/>
+        <w:spacing w:after="0" w:line="240" w:lineRule="auto"/>
         <w:ind w:left="1080"/>
         <w:rPr>
           <w:rFonts w:ascii="Arial" w:hAnsi="Arial" w:cs="Arial"/>
@@ -1390,7 +1455,7 @@
           <w:ilvl w:val="0"/>
           <w:numId w:val="13"/>
         </w:numPr>
-        <w:spacing w:after="0" w:line="276" w:lineRule="auto"/>
+        <w:spacing w:after="0" w:line="240" w:lineRule="auto"/>
         <w:ind w:left="1080"/>
         <w:rPr>
           <w:rFonts w:ascii="Arial" w:hAnsi="Arial" w:cs="Arial"/>
@@ -1486,7 +1551,7 @@
           <w:ilvl w:val="0"/>
           <w:numId w:val="13"/>
         </w:numPr>
-        <w:spacing w:after="0" w:line="276" w:lineRule="auto"/>
+        <w:spacing w:after="0" w:line="240" w:lineRule="auto"/>
         <w:ind w:left="1080"/>
         <w:rPr>
           <w:rFonts w:ascii="Arial" w:hAnsi="Arial" w:cs="Arial"/>
@@ -1535,6 +1600,8 @@
         </w:rPr>
         <w:t>aryan-gupta</w:t>
       </w:r>
+      <w:bookmarkStart w:id="0" w:name="_GoBack"/>
+      <w:bookmarkEnd w:id="0"/>
       <w:proofErr w:type="spellEnd"/>
     </w:p>
     <w:p>
@@ -2006,6 +2073,133 @@
           </w:p>
         </w:tc>
       </w:tr>
+      <w:tr>
+        <w:tc>
+          <w:tcPr>
+            <w:tcW w:w="0" w:type="auto"/>
+          </w:tcPr>
+          <w:p>
+            <w:pPr>
+              <w:spacing w:line="276" w:lineRule="auto"/>
+              <w:rPr>
+                <w:rFonts w:ascii="Arial" w:hAnsi="Arial" w:cs="Arial"/>
+              </w:rPr>
+            </w:pPr>
+          </w:p>
+          <w:p>
+            <w:pPr>
+              <w:spacing w:line="276" w:lineRule="auto"/>
+              <w:rPr>
+                <w:rFonts w:ascii="Arial" w:hAnsi="Arial" w:cs="Arial"/>
+              </w:rPr>
+            </w:pPr>
+          </w:p>
+        </w:tc>
+        <w:tc>
+          <w:tcPr>
+            <w:tcW w:w="0" w:type="auto"/>
+          </w:tcPr>
+          <w:p>
+            <w:pPr>
+              <w:spacing w:line="276" w:lineRule="auto"/>
+              <w:rPr>
+                <w:rFonts w:ascii="Arial" w:hAnsi="Arial" w:cs="Arial"/>
+              </w:rPr>
+            </w:pPr>
+          </w:p>
+        </w:tc>
+        <w:tc>
+          <w:tcPr>
+            <w:tcW w:w="0" w:type="auto"/>
+          </w:tcPr>
+          <w:p>
+            <w:pPr>
+              <w:spacing w:line="276" w:lineRule="auto"/>
+              <w:rPr>
+                <w:rFonts w:ascii="Arial" w:hAnsi="Arial" w:cs="Arial"/>
+              </w:rPr>
+            </w:pPr>
+          </w:p>
+        </w:tc>
+        <w:tc>
+          <w:tcPr>
+            <w:tcW w:w="0" w:type="auto"/>
+          </w:tcPr>
+          <w:p>
+            <w:pPr>
+              <w:spacing w:line="276" w:lineRule="auto"/>
+              <w:rPr>
+                <w:rFonts w:ascii="Arial" w:hAnsi="Arial" w:cs="Arial"/>
+              </w:rPr>
+            </w:pPr>
+          </w:p>
+        </w:tc>
+        <w:tc>
+          <w:tcPr>
+            <w:tcW w:w="0" w:type="auto"/>
+          </w:tcPr>
+          <w:p>
+            <w:pPr>
+              <w:spacing w:line="276" w:lineRule="auto"/>
+              <w:rPr>
+                <w:rFonts w:ascii="Arial" w:hAnsi="Arial" w:cs="Arial"/>
+              </w:rPr>
+            </w:pPr>
+          </w:p>
+        </w:tc>
+        <w:tc>
+          <w:tcPr>
+            <w:tcW w:w="0" w:type="auto"/>
+          </w:tcPr>
+          <w:p>
+            <w:pPr>
+              <w:spacing w:line="276" w:lineRule="auto"/>
+              <w:rPr>
+                <w:rFonts w:ascii="Arial" w:hAnsi="Arial" w:cs="Arial"/>
+              </w:rPr>
+            </w:pPr>
+          </w:p>
+        </w:tc>
+        <w:tc>
+          <w:tcPr>
+            <w:tcW w:w="0" w:type="auto"/>
+          </w:tcPr>
+          <w:p>
+            <w:pPr>
+              <w:spacing w:line="276" w:lineRule="auto"/>
+              <w:rPr>
+                <w:rFonts w:ascii="Arial" w:hAnsi="Arial" w:cs="Arial"/>
+              </w:rPr>
+            </w:pPr>
+          </w:p>
+        </w:tc>
+        <w:tc>
+          <w:tcPr>
+            <w:tcW w:w="0" w:type="auto"/>
+          </w:tcPr>
+          <w:p>
+            <w:pPr>
+              <w:spacing w:line="276" w:lineRule="auto"/>
+              <w:rPr>
+                <w:rFonts w:ascii="Arial" w:hAnsi="Arial" w:cs="Arial"/>
+              </w:rPr>
+            </w:pPr>
+          </w:p>
+        </w:tc>
+        <w:tc>
+          <w:tcPr>
+            <w:tcW w:w="0" w:type="auto"/>
+          </w:tcPr>
+          <w:p>
+            <w:pPr>
+              <w:spacing w:line="276" w:lineRule="auto"/>
+              <w:rPr>
+                <w:rFonts w:ascii="Arial" w:hAnsi="Arial" w:cs="Arial"/>
+              </w:rPr>
+            </w:pPr>
+          </w:p>
+        </w:tc>
+      </w:tr>
     </w:tbl>
     <w:p>
       <w:pPr>
@@ -2027,6 +2221,7 @@
           <w:color w:val="7030A0"/>
           <w:sz w:val="24"/>
         </w:rPr>
+        <w:lastRenderedPageBreak/>
         <w:t>OTHER</w:t>
       </w:r>
     </w:p>
@@ -2370,11 +2565,6 @@
       </w:p>
     </w:sdtContent>
   </w:sdt>
-  <w:p>
-    <w:pPr>
-      <w:pStyle w:val="Footer"/>
-    </w:pPr>
-  </w:p>
 </w:ftr>
 </file>
 
@@ -5849,6 +6039,7 @@
     <w:lsdException w:name="HTML Sample" w:semiHidden="1" w:unhideWhenUsed="1"/>
     <w:lsdException w:name="HTML Typewriter" w:semiHidden="1" w:unhideWhenUsed="1"/>
     <w:lsdException w:name="HTML Variable" w:semiHidden="1" w:unhideWhenUsed="1"/>
+    <w:lsdException w:name="Normal Table" w:semiHidden="1" w:unhideWhenUsed="1"/>
     <w:lsdException w:name="annotation subject" w:semiHidden="1" w:unhideWhenUsed="1"/>
     <w:lsdException w:name="No List" w:semiHidden="1" w:unhideWhenUsed="1"/>
     <w:lsdException w:name="Outline List 1" w:semiHidden="1" w:unhideWhenUsed="1"/>
@@ -5892,8 +6083,10 @@
     <w:lsdException w:name="Table Elegant" w:semiHidden="1" w:unhideWhenUsed="1"/>
     <w:lsdException w:name="Table Professional" w:semiHidden="1" w:unhideWhenUsed="1"/>
     <w:lsdException w:name="Table Subtle 1" w:semiHidden="1" w:unhideWhenUsed="1"/>
+    <w:lsdException w:name="Table Subtle 2" w:semiHidden="1" w:unhideWhenUsed="1"/>
     <w:lsdException w:name="Table Web 1" w:semiHidden="1" w:unhideWhenUsed="1"/>
     <w:lsdException w:name="Table Web 2" w:semiHidden="1" w:unhideWhenUsed="1"/>
+    <w:lsdException w:name="Table Web 3" w:semiHidden="1" w:unhideWhenUsed="1"/>
     <w:lsdException w:name="Balloon Text" w:semiHidden="1" w:unhideWhenUsed="1"/>
     <w:lsdException w:name="Table Grid" w:uiPriority="39"/>
     <w:lsdException w:name="Table Theme" w:semiHidden="1" w:unhideWhenUsed="1"/>
@@ -6734,7 +6927,7 @@
 </file>
 
 <file path=customXml/itemProps2.xml><?xml version="1.0" encoding="utf-8"?>
-<ds:datastoreItem xmlns:ds="http://schemas.openxmlformats.org/officeDocument/2006/customXml" ds:itemID="{60FADD22-68DD-4A1F-9034-8CC90A8D1D79}">
+<ds:datastoreItem xmlns:ds="http://schemas.openxmlformats.org/officeDocument/2006/customXml" ds:itemID="{4D92DCE7-B4EF-4CEE-958F-FF1A73143432}">
   <ds:schemaRefs>
     <ds:schemaRef ds:uri="http://schemas.openxmlformats.org/officeDocument/2006/bibliography"/>
   </ds:schemaRefs>

</xml_diff>

<commit_message>
Update Resume  - Remove LinkedIn and github link  - Add website link  - Change | to Font Awesome icons
</commit_message>
<xml_diff>
--- a/Resume.docx
+++ b/Resume.docx
@@ -38,11 +38,11 @@
       <w:r>
         <w:rPr>
           <w:rStyle w:val="Hyperlink"/>
-          <w:rFonts w:ascii="Arial" w:hAnsi="Arial" w:cs="Arial"/>
+          <w:rFonts w:ascii="Font Awesome 5 Free Solid" w:hAnsi="Font Awesome 5 Free Solid" w:cs="Arial"/>
           <w:color w:val="808080" w:themeColor="background1" w:themeShade="80"/>
           <w:u w:val="none"/>
         </w:rPr>
-        <w:t>Waxhaw, NC</w:t>
+        <w:t></w:t>
       </w:r>
       <w:r>
         <w:rPr>
@@ -51,145 +51,216 @@
           <w:color w:val="808080" w:themeColor="background1" w:themeShade="80"/>
           <w:u w:val="none"/>
         </w:rPr>
+        <w:t xml:space="preserve"> W</w:t>
+      </w:r>
+      <w:r>
+        <w:rPr>
+          <w:rStyle w:val="Hyperlink"/>
+          <w:rFonts w:ascii="Arial" w:hAnsi="Arial" w:cs="Arial"/>
+          <w:color w:val="808080" w:themeColor="background1" w:themeShade="80"/>
+          <w:u w:val="none"/>
+        </w:rPr>
+        <w:t>axhaw, NC</w:t>
+      </w:r>
+      <w:r>
+        <w:rPr>
+          <w:rStyle w:val="Hyperlink"/>
+          <w:rFonts w:ascii="Arial" w:hAnsi="Arial" w:cs="Arial"/>
+          <w:color w:val="808080" w:themeColor="background1" w:themeShade="80"/>
+          <w:u w:val="none"/>
+        </w:rPr>
+        <w:t xml:space="preserve">  </w:t>
+      </w:r>
+      <w:r>
+        <w:rPr>
+          <w:rStyle w:val="Hyperlink"/>
+          <w:rFonts w:ascii="Arial" w:hAnsi="Arial" w:cs="Arial"/>
+          <w:color w:val="808080" w:themeColor="background1" w:themeShade="80"/>
+          <w:u w:val="none"/>
+        </w:rPr>
+        <w:t xml:space="preserve">  </w:t>
+      </w:r>
+      <w:r>
+        <w:rPr>
+          <w:rStyle w:val="Hyperlink"/>
+          <w:rFonts w:ascii="Arial" w:hAnsi="Arial" w:cs="Arial"/>
+          <w:color w:val="808080" w:themeColor="background1" w:themeShade="80"/>
+          <w:u w:val="none"/>
+        </w:rPr>
+        <w:t xml:space="preserve">   </w:t>
+      </w:r>
+      <w:r>
+        <w:rPr>
+          <w:rStyle w:val="Hyperlink"/>
+          <w:rFonts w:ascii="Font Awesome 5 Free Solid" w:hAnsi="Font Awesome 5 Free Solid" w:cs="Arial"/>
+          <w:color w:val="808080" w:themeColor="background1" w:themeShade="80"/>
+          <w:u w:val="none"/>
+        </w:rPr>
+        <w:t></w:t>
+      </w:r>
+      <w:r>
+        <w:rPr>
+          <w:rStyle w:val="Hyperlink"/>
+          <w:rFonts w:ascii="Arial" w:hAnsi="Arial" w:cs="Arial"/>
+          <w:color w:val="808080" w:themeColor="background1" w:themeShade="80"/>
+          <w:u w:val="none"/>
+        </w:rPr>
+        <w:t xml:space="preserve"> a</w:t>
+      </w:r>
+      <w:r>
+        <w:rPr>
+          <w:rStyle w:val="Hyperlink"/>
+          <w:rFonts w:ascii="Arial" w:hAnsi="Arial" w:cs="Arial"/>
+          <w:color w:val="808080" w:themeColor="background1" w:themeShade="80"/>
+          <w:u w:val="none"/>
+        </w:rPr>
+        <w:t>gupta40@uncc.edu</w:t>
+      </w:r>
+      <w:r>
+        <w:rPr>
+          <w:rStyle w:val="Hyperlink"/>
+          <w:rFonts w:ascii="Arial" w:hAnsi="Arial" w:cs="Arial"/>
+          <w:color w:val="808080" w:themeColor="background1" w:themeShade="80"/>
+          <w:u w:val="none"/>
+        </w:rPr>
+        <w:t xml:space="preserve">  </w:t>
+      </w:r>
+      <w:r>
+        <w:rPr>
+          <w:rStyle w:val="Hyperlink"/>
+          <w:rFonts w:ascii="Arial" w:hAnsi="Arial" w:cs="Arial"/>
+          <w:color w:val="808080" w:themeColor="background1" w:themeShade="80"/>
+          <w:u w:val="none"/>
+        </w:rPr>
+        <w:t xml:space="preserve">  </w:t>
+      </w:r>
+      <w:r>
+        <w:rPr>
+          <w:rStyle w:val="Hyperlink"/>
+          <w:rFonts w:ascii="Arial" w:hAnsi="Arial" w:cs="Arial"/>
+          <w:color w:val="808080" w:themeColor="background1" w:themeShade="80"/>
+          <w:u w:val="none"/>
+        </w:rPr>
+        <w:t xml:space="preserve">  </w:t>
+      </w:r>
+      <w:r>
+        <w:rPr>
+          <w:rStyle w:val="Hyperlink"/>
+          <w:rFonts w:ascii="Arial" w:hAnsi="Arial" w:cs="Arial"/>
+          <w:color w:val="808080" w:themeColor="background1" w:themeShade="80"/>
+          <w:u w:val="none"/>
+        </w:rPr>
         <w:t xml:space="preserve"> </w:t>
       </w:r>
       <w:r>
         <w:rPr>
           <w:rStyle w:val="Hyperlink"/>
+          <w:rFonts w:ascii="Font Awesome 5 Free Solid" w:hAnsi="Font Awesome 5 Free Solid" w:cs="Arial"/>
+          <w:color w:val="808080" w:themeColor="background1" w:themeShade="80"/>
+          <w:u w:val="none"/>
+        </w:rPr>
+        <w:t></w:t>
+      </w:r>
+      <w:r>
+        <w:rPr>
+          <w:rFonts w:ascii="Arial" w:hAnsi="Arial" w:cs="Arial"/>
+          <w:color w:val="808080" w:themeColor="background1" w:themeShade="80"/>
+        </w:rPr>
+        <w:t xml:space="preserve"> </w:t>
+      </w:r>
+      <w:r>
+        <w:rPr>
+          <w:rFonts w:ascii="Arial" w:hAnsi="Arial" w:cs="Arial"/>
+          <w:color w:val="808080" w:themeColor="background1" w:themeShade="80"/>
+        </w:rPr>
+        <w:t>980</w:t>
+      </w:r>
+      <w:r>
+        <w:rPr>
+          <w:rFonts w:ascii="Arial" w:hAnsi="Arial" w:cs="Arial"/>
+          <w:color w:val="808080" w:themeColor="background1" w:themeShade="80"/>
+        </w:rPr>
+        <w:t>-</w:t>
+      </w:r>
+      <w:r>
+        <w:rPr>
+          <w:rFonts w:ascii="Arial" w:hAnsi="Arial" w:cs="Arial"/>
+          <w:color w:val="808080" w:themeColor="background1" w:themeShade="80"/>
+        </w:rPr>
+        <w:t>666</w:t>
+      </w:r>
+      <w:r>
+        <w:rPr>
+          <w:rFonts w:ascii="Arial" w:hAnsi="Arial" w:cs="Arial"/>
+          <w:color w:val="808080" w:themeColor="background1" w:themeShade="80"/>
+        </w:rPr>
+        <w:t>-</w:t>
+      </w:r>
+      <w:r>
+        <w:rPr>
+          <w:rFonts w:ascii="Arial" w:hAnsi="Arial" w:cs="Arial"/>
+          <w:color w:val="808080" w:themeColor="background1" w:themeShade="80"/>
+        </w:rPr>
+        <w:t>0648</w:t>
+      </w:r>
+      <w:r>
+        <w:rPr>
+          <w:rFonts w:ascii="Arial" w:hAnsi="Arial" w:cs="Arial"/>
+          <w:color w:val="808080" w:themeColor="background1" w:themeShade="80"/>
+        </w:rPr>
+        <w:t xml:space="preserve">  </w:t>
+      </w:r>
+      <w:r>
+        <w:rPr>
+          <w:rFonts w:ascii="Arial" w:hAnsi="Arial" w:cs="Arial"/>
+          <w:color w:val="808080" w:themeColor="background1" w:themeShade="80"/>
+        </w:rPr>
+        <w:t xml:space="preserve">  </w:t>
+      </w:r>
+      <w:r>
+        <w:rPr>
+          <w:rFonts w:ascii="Arial" w:hAnsi="Arial" w:cs="Arial"/>
+          <w:color w:val="808080" w:themeColor="background1" w:themeShade="80"/>
+        </w:rPr>
+        <w:t xml:space="preserve">  </w:t>
+      </w:r>
+      <w:r>
+        <w:rPr>
           <w:rFonts w:ascii="Arial" w:hAnsi="Arial" w:cs="Arial"/>
           <w:b/>
           <w:color w:val="808080" w:themeColor="background1" w:themeShade="80"/>
-          <w:u w:val="none"/>
-        </w:rPr>
-        <w:t>|</w:t>
-      </w:r>
-      <w:r>
-        <w:rPr>
-          <w:rStyle w:val="Hyperlink"/>
-          <w:rFonts w:ascii="Arial" w:hAnsi="Arial" w:cs="Arial"/>
-          <w:color w:val="808080" w:themeColor="background1" w:themeShade="80"/>
-          <w:u w:val="none"/>
         </w:rPr>
         <w:t xml:space="preserve"> </w:t>
       </w:r>
       <w:r>
         <w:rPr>
-          <w:rStyle w:val="Hyperlink"/>
-          <w:rFonts w:ascii="Arial" w:hAnsi="Arial" w:cs="Arial"/>
-          <w:color w:val="808080" w:themeColor="background1" w:themeShade="80"/>
-          <w:u w:val="none"/>
-        </w:rPr>
-        <w:t>agupta40@uncc.edu</w:t>
-      </w:r>
-      <w:r>
-        <w:rPr>
-          <w:rStyle w:val="Hyperlink"/>
-          <w:rFonts w:ascii="Arial" w:hAnsi="Arial" w:cs="Arial"/>
-          <w:color w:val="808080" w:themeColor="background1" w:themeShade="80"/>
-          <w:u w:val="none"/>
-        </w:rPr>
-        <w:t xml:space="preserve"> </w:t>
-      </w:r>
-      <w:r>
-        <w:rPr>
-          <w:rFonts w:ascii="Arial" w:hAnsi="Arial" w:cs="Arial"/>
+          <w:rFonts w:ascii="Font Awesome 5 Free Solid" w:hAnsi="Font Awesome 5 Free Solid" w:cs="Arial"/>
           <w:b/>
           <w:color w:val="808080" w:themeColor="background1" w:themeShade="80"/>
         </w:rPr>
-        <w:t>|</w:t>
+        <w:t></w:t>
       </w:r>
       <w:r>
         <w:rPr>
           <w:rFonts w:ascii="Arial" w:hAnsi="Arial" w:cs="Arial"/>
           <w:color w:val="808080" w:themeColor="background1" w:themeShade="80"/>
         </w:rPr>
-        <w:t xml:space="preserve"> (</w:t>
+        <w:t xml:space="preserve"> t</w:t>
       </w:r>
       <w:r>
         <w:rPr>
           <w:rFonts w:ascii="Arial" w:hAnsi="Arial" w:cs="Arial"/>
           <w:color w:val="808080" w:themeColor="background1" w:themeShade="80"/>
         </w:rPr>
-        <w:t>980</w:t>
+        <w:t>heguptaempire.net/</w:t>
       </w:r>
       <w:r>
         <w:rPr>
           <w:rFonts w:ascii="Arial" w:hAnsi="Arial" w:cs="Arial"/>
           <w:color w:val="808080" w:themeColor="background1" w:themeShade="80"/>
         </w:rPr>
-        <w:t xml:space="preserve">) </w:t>
-      </w:r>
-      <w:r>
-        <w:rPr>
-          <w:rFonts w:ascii="Arial" w:hAnsi="Arial" w:cs="Arial"/>
-          <w:color w:val="808080" w:themeColor="background1" w:themeShade="80"/>
-        </w:rPr>
-        <w:t>666</w:t>
-      </w:r>
-      <w:r>
-        <w:rPr>
-          <w:rFonts w:ascii="Arial" w:hAnsi="Arial" w:cs="Arial"/>
-          <w:color w:val="808080" w:themeColor="background1" w:themeShade="80"/>
-        </w:rPr>
-        <w:t>-</w:t>
-      </w:r>
-      <w:r>
-        <w:rPr>
-          <w:rFonts w:ascii="Arial" w:hAnsi="Arial" w:cs="Arial"/>
-          <w:color w:val="808080" w:themeColor="background1" w:themeShade="80"/>
-        </w:rPr>
-        <w:t>0648</w:t>
-      </w:r>
-      <w:bookmarkStart w:id="0" w:name="_GoBack"/>
-      <w:bookmarkEnd w:id="0"/>
-      <w:r>
-        <w:rPr>
-          <w:rFonts w:ascii="Arial" w:hAnsi="Arial" w:cs="Arial"/>
-          <w:b/>
-          <w:color w:val="808080" w:themeColor="background1" w:themeShade="80"/>
-        </w:rPr>
-        <w:t xml:space="preserve"> | </w:t>
-      </w:r>
-      <w:r>
-        <w:rPr>
-          <w:rFonts w:ascii="Arial" w:hAnsi="Arial" w:cs="Arial"/>
-          <w:color w:val="808080" w:themeColor="background1" w:themeShade="80"/>
-        </w:rPr>
-        <w:t>linkedin.com/in/</w:t>
-      </w:r>
-      <w:proofErr w:type="spellStart"/>
-      <w:r>
-        <w:rPr>
-          <w:rFonts w:ascii="Arial" w:hAnsi="Arial" w:cs="Arial"/>
-          <w:color w:val="808080" w:themeColor="background1" w:themeShade="80"/>
-        </w:rPr>
-        <w:t>aryan-gupta</w:t>
-      </w:r>
-      <w:proofErr w:type="spellEnd"/>
-      <w:r>
-        <w:rPr>
-          <w:rFonts w:ascii="Arial" w:hAnsi="Arial" w:cs="Arial"/>
-          <w:b/>
-          <w:color w:val="808080" w:themeColor="background1" w:themeShade="80"/>
-        </w:rPr>
-        <w:t xml:space="preserve"> |</w:t>
-      </w:r>
-      <w:r>
-        <w:rPr>
-          <w:rFonts w:ascii="Arial" w:hAnsi="Arial" w:cs="Arial"/>
-          <w:color w:val="808080" w:themeColor="background1" w:themeShade="80"/>
-        </w:rPr>
-        <w:t xml:space="preserve"> github.c</w:t>
-      </w:r>
-      <w:proofErr w:type="spellStart"/>
-      <w:r>
-        <w:rPr>
-          <w:rFonts w:ascii="Arial" w:hAnsi="Arial" w:cs="Arial"/>
-          <w:color w:val="808080" w:themeColor="background1" w:themeShade="80"/>
-        </w:rPr>
-        <w:t>om/aryan-gupta</w:t>
-      </w:r>
-      <w:proofErr w:type="spellEnd"/>
+        <w:t>about-me</w:t>
+      </w:r>
     </w:p>
     <w:p>
       <w:pPr>
@@ -901,6 +972,15 @@
           <w:sz w:val="20"/>
         </w:rPr>
         <w:tab/>
+      </w:r>
+      <w:bookmarkStart w:id="0" w:name="_GoBack"/>
+      <w:bookmarkEnd w:id="0"/>
+      <w:r>
+        <w:rPr>
+          <w:rFonts w:ascii="Arial" w:hAnsi="Arial" w:cs="Arial"/>
+          <w:i/>
+          <w:sz w:val="20"/>
+        </w:rPr>
         <w:t>Summer 2019</w:t>
       </w:r>
       <w:r>
@@ -7114,6 +7194,18 @@
       </w:tcPr>
     </w:tblStylePr>
   </w:style>
+  <w:style w:type="character" w:styleId="UnresolvedMention">
+    <w:name w:val="Unresolved Mention"/>
+    <w:basedOn w:val="DefaultParagraphFont"/>
+    <w:uiPriority w:val="99"/>
+    <w:semiHidden/>
+    <w:unhideWhenUsed/>
+    <w:rsid w:val="00F03925"/>
+    <w:rPr>
+      <w:color w:val="605E5C"/>
+      <w:shd w:val="clear" w:color="auto" w:fill="E1DFDD"/>
+    </w:rPr>
+  </w:style>
 </w:styles>
 </file>
 
@@ -7402,7 +7494,7 @@
 </file>
 
 <file path=customXml/itemProps2.xml><?xml version="1.0" encoding="utf-8"?>
-<ds:datastoreItem xmlns:ds="http://schemas.openxmlformats.org/officeDocument/2006/customXml" ds:itemID="{8496892D-4A9E-4239-A691-14451B0502A6}">
+<ds:datastoreItem xmlns:ds="http://schemas.openxmlformats.org/officeDocument/2006/customXml" ds:itemID="{0481645D-EE77-42BA-847E-21A68B79FCD2}">
   <ds:schemaRefs>
     <ds:schemaRef ds:uri="http://schemas.openxmlformats.org/officeDocument/2006/bibliography"/>
   </ds:schemaRefs>

</xml_diff>

<commit_message>
Update Resume  - Italicize extracaricular dates
</commit_message>
<xml_diff>
--- a/Resume.docx
+++ b/Resume.docx
@@ -972,15 +972,6 @@
           <w:sz w:val="20"/>
         </w:rPr>
         <w:tab/>
-      </w:r>
-      <w:bookmarkStart w:id="0" w:name="_GoBack"/>
-      <w:bookmarkEnd w:id="0"/>
-      <w:r>
-        <w:rPr>
-          <w:rFonts w:ascii="Arial" w:hAnsi="Arial" w:cs="Arial"/>
-          <w:i/>
-          <w:sz w:val="20"/>
-        </w:rPr>
         <w:t>Summer 2019</w:t>
       </w:r>
       <w:r>
@@ -2149,7 +2140,17 @@
           <w:sz w:val="20"/>
           <w:szCs w:val="20"/>
         </w:rPr>
-        <w:t xml:space="preserve">DHCP, DNS and </w:t>
+        <w:t xml:space="preserve">DHCP, </w:t>
+      </w:r>
+      <w:bookmarkStart w:id="0" w:name="_GoBack"/>
+      <w:bookmarkEnd w:id="0"/>
+      <w:r>
+        <w:rPr>
+          <w:rFonts w:ascii="Arial" w:hAnsi="Arial" w:cs="Arial"/>
+          <w:sz w:val="20"/>
+          <w:szCs w:val="20"/>
+        </w:rPr>
+        <w:t xml:space="preserve">DNS and </w:t>
       </w:r>
       <w:r>
         <w:rPr>
@@ -2857,17 +2858,25 @@
           <w:rFonts w:ascii="Arial" w:hAnsi="Arial" w:cs="Arial"/>
         </w:rPr>
         <w:tab/>
+      </w:r>
+      <w:r>
+        <w:rPr>
+          <w:rFonts w:ascii="Arial" w:hAnsi="Arial" w:cs="Arial"/>
+          <w:i/>
+        </w:rPr>
         <w:t>Jul</w:t>
       </w:r>
       <w:r>
         <w:rPr>
           <w:rFonts w:ascii="Arial" w:hAnsi="Arial" w:cs="Arial"/>
+          <w:i/>
         </w:rPr>
         <w:t>.</w:t>
       </w:r>
       <w:r>
         <w:rPr>
           <w:rFonts w:ascii="Arial" w:hAnsi="Arial" w:cs="Arial"/>
+          <w:i/>
         </w:rPr>
         <w:t xml:space="preserve"> 2018 – Present</w:t>
       </w:r>
@@ -2894,6 +2903,12 @@
           <w:rFonts w:ascii="Arial" w:hAnsi="Arial" w:cs="Arial"/>
         </w:rPr>
         <w:tab/>
+      </w:r>
+      <w:r>
+        <w:rPr>
+          <w:rFonts w:ascii="Arial" w:hAnsi="Arial" w:cs="Arial"/>
+          <w:i/>
+        </w:rPr>
         <w:t>Aug. 2018 – Present</w:t>
       </w:r>
     </w:p>
@@ -2906,6 +2921,7 @@
         <w:ind w:left="360"/>
         <w:rPr>
           <w:rFonts w:ascii="Arial" w:hAnsi="Arial" w:cs="Arial"/>
+          <w:i/>
         </w:rPr>
       </w:pPr>
       <w:r>
@@ -2919,6 +2935,12 @@
           <w:rFonts w:ascii="Arial" w:hAnsi="Arial" w:cs="Arial"/>
         </w:rPr>
         <w:tab/>
+      </w:r>
+      <w:r>
+        <w:rPr>
+          <w:rFonts w:ascii="Arial" w:hAnsi="Arial" w:cs="Arial"/>
+          <w:i/>
+        </w:rPr>
         <w:t>Aug. 2019 – Present</w:t>
       </w:r>
     </w:p>
@@ -7494,7 +7516,7 @@
 </file>
 
 <file path=customXml/itemProps2.xml><?xml version="1.0" encoding="utf-8"?>
-<ds:datastoreItem xmlns:ds="http://schemas.openxmlformats.org/officeDocument/2006/customXml" ds:itemID="{0481645D-EE77-42BA-847E-21A68B79FCD2}">
+<ds:datastoreItem xmlns:ds="http://schemas.openxmlformats.org/officeDocument/2006/customXml" ds:itemID="{A706B053-EDBE-470C-8975-73A597AAB078}">
   <ds:schemaRefs>
     <ds:schemaRef ds:uri="http://schemas.openxmlformats.org/officeDocument/2006/bibliography"/>
   </ds:schemaRefs>

</xml_diff>

<commit_message>
Update Resume to be more Machine Learning focused
</commit_message>
<xml_diff>
--- a/Resume.docx
+++ b/Resume.docx
@@ -1,6 +1,6 @@
 
 <file path=word/document.xml><?xml version="1.0" encoding="utf-8"?>
-<w:document xmlns:wpc="http://schemas.microsoft.com/office/word/2010/wordprocessingCanvas" xmlns:cx="http://schemas.microsoft.com/office/drawing/2014/chartex" xmlns:cx1="http://schemas.microsoft.com/office/drawing/2015/9/8/chartex" xmlns:cx2="http://schemas.microsoft.com/office/drawing/2015/10/21/chartex" xmlns:cx3="http://schemas.microsoft.com/office/drawing/2016/5/9/chartex" xmlns:cx4="http://schemas.microsoft.com/office/drawing/2016/5/10/chartex" xmlns:cx5="http://schemas.microsoft.com/office/drawing/2016/5/11/chartex" xmlns:cx6="http://schemas.microsoft.com/office/drawing/2016/5/12/chartex" xmlns:cx7="http://schemas.microsoft.com/office/drawing/2016/5/13/chartex" xmlns:cx8="http://schemas.microsoft.com/office/drawing/2016/5/14/chartex" xmlns:mc="http://schemas.openxmlformats.org/markup-compatibility/2006" xmlns:aink="http://schemas.microsoft.com/office/drawing/2016/ink" xmlns:am3d="http://schemas.microsoft.com/office/drawing/2017/model3d" xmlns:o="urn:schemas-microsoft-com:office:office" xmlns:r="http://schemas.openxmlformats.org/officeDocument/2006/relationships" xmlns:m="http://schemas.openxmlformats.org/officeDocument/2006/math" xmlns:v="urn:schemas-microsoft-com:vml" xmlns:wp14="http://schemas.microsoft.com/office/word/2010/wordprocessingDrawing" xmlns:wp="http://schemas.openxmlformats.org/drawingml/2006/wordprocessingDrawing" xmlns:w10="urn:schemas-microsoft-com:office:word" xmlns:w="http://schemas.openxmlformats.org/wordprocessingml/2006/main" xmlns:w14="http://schemas.microsoft.com/office/word/2010/wordml" xmlns:w15="http://schemas.microsoft.com/office/word/2012/wordml" xmlns:w16cex="http://schemas.microsoft.com/office/word/2018/wordml/cex" xmlns:w16cid="http://schemas.microsoft.com/office/word/2016/wordml/cid" xmlns:w16="http://schemas.microsoft.com/office/word/2018/wordml" xmlns:w16sdtdh="http://schemas.microsoft.com/office/word/2020/wordml/sdtdatahash" xmlns:w16se="http://schemas.microsoft.com/office/word/2015/wordml/symex" xmlns:wpg="http://schemas.microsoft.com/office/word/2010/wordprocessingGroup" xmlns:wpi="http://schemas.microsoft.com/office/word/2010/wordprocessingInk" xmlns:wne="http://schemas.microsoft.com/office/word/2006/wordml" xmlns:wps="http://schemas.microsoft.com/office/word/2010/wordprocessingShape" mc:Ignorable="w14 w15 w16se w16cid w16 w16cex w16sdtdh wp14">
+<w:document xmlns:wpc="http://schemas.microsoft.com/office/word/2010/wordprocessingCanvas" xmlns:cx="http://schemas.microsoft.com/office/drawing/2014/chartex" xmlns:cx1="http://schemas.microsoft.com/office/drawing/2015/9/8/chartex" xmlns:cx2="http://schemas.microsoft.com/office/drawing/2015/10/21/chartex" xmlns:cx3="http://schemas.microsoft.com/office/drawing/2016/5/9/chartex" xmlns:cx4="http://schemas.microsoft.com/office/drawing/2016/5/10/chartex" xmlns:cx5="http://schemas.microsoft.com/office/drawing/2016/5/11/chartex" xmlns:cx6="http://schemas.microsoft.com/office/drawing/2016/5/12/chartex" xmlns:cx7="http://schemas.microsoft.com/office/drawing/2016/5/13/chartex" xmlns:cx8="http://schemas.microsoft.com/office/drawing/2016/5/14/chartex" xmlns:mc="http://schemas.openxmlformats.org/markup-compatibility/2006" xmlns:aink="http://schemas.microsoft.com/office/drawing/2016/ink" xmlns:am3d="http://schemas.microsoft.com/office/drawing/2017/model3d" xmlns:o="urn:schemas-microsoft-com:office:office" xmlns:r="http://schemas.openxmlformats.org/officeDocument/2006/relationships" xmlns:m="http://schemas.openxmlformats.org/officeDocument/2006/math" xmlns:v="urn:schemas-microsoft-com:vml" xmlns:wp14="http://schemas.microsoft.com/office/word/2010/wordprocessingDrawing" xmlns:wp="http://schemas.openxmlformats.org/drawingml/2006/wordprocessingDrawing" xmlns:w10="urn:schemas-microsoft-com:office:word" xmlns:w="http://schemas.openxmlformats.org/wordprocessingml/2006/main" xmlns:w14="http://schemas.microsoft.com/office/word/2010/wordml" xmlns:w15="http://schemas.microsoft.com/office/word/2012/wordml" xmlns:w16cid="http://schemas.microsoft.com/office/word/2016/wordml/cid" xmlns:w16se="http://schemas.microsoft.com/office/word/2015/wordml/symex" xmlns:wpg="http://schemas.microsoft.com/office/word/2010/wordprocessingGroup" xmlns:wpi="http://schemas.microsoft.com/office/word/2010/wordprocessingInk" xmlns:wne="http://schemas.microsoft.com/office/word/2006/wordml" xmlns:wps="http://schemas.microsoft.com/office/word/2010/wordprocessingShape" mc:Ignorable="w14 w15 w16se w16cid wp14">
   <w:body>
     <w:p>
       <w:pPr>
@@ -473,7 +473,37 @@
           <w:sz w:val="20"/>
           <w:szCs w:val="20"/>
         </w:rPr>
-        <w:t>GPA: 4.0 / 4.0</w:t>
+        <w:t xml:space="preserve">GPA: </w:t>
+      </w:r>
+      <w:r>
+        <w:rPr>
+          <w:rFonts w:ascii="Arial" w:hAnsi="Arial" w:cs="Arial"/>
+          <w:i/>
+          <w:iCs/>
+          <w:sz w:val="20"/>
+          <w:szCs w:val="20"/>
+        </w:rPr>
+        <w:t>3.83</w:t>
+      </w:r>
+      <w:r>
+        <w:rPr>
+          <w:rFonts w:ascii="Arial" w:hAnsi="Arial" w:cs="Arial"/>
+          <w:i/>
+          <w:iCs/>
+          <w:sz w:val="20"/>
+          <w:szCs w:val="20"/>
+        </w:rPr>
+        <w:t xml:space="preserve"> / 4.0</w:t>
+      </w:r>
+      <w:r>
+        <w:rPr>
+          <w:rFonts w:ascii="Arial" w:hAnsi="Arial" w:cs="Arial"/>
+          <w:i/>
+          <w:iCs/>
+          <w:sz w:val="20"/>
+          <w:szCs w:val="20"/>
+        </w:rPr>
+        <w:t>0</w:t>
       </w:r>
     </w:p>
     <w:tbl>
@@ -564,7 +594,17 @@
                 <w:i/>
                 <w:sz w:val="20"/>
               </w:rPr>
-              <w:t>Minor in Software Systems</w:t>
+              <w:t xml:space="preserve">Minor in Software </w:t>
+            </w:r>
+            <w:bookmarkStart w:id="0" w:name="_GoBack"/>
+            <w:bookmarkEnd w:id="0"/>
+            <w:r>
+              <w:rPr>
+                <w:rFonts w:ascii="Arial" w:hAnsi="Arial" w:cs="Arial"/>
+                <w:i/>
+                <w:sz w:val="20"/>
+              </w:rPr>
+              <w:t>Systems</w:t>
             </w:r>
           </w:p>
         </w:tc>
@@ -1126,6 +1166,206 @@
     </w:p>
     <w:p>
       <w:pPr>
+        <w:tabs>
+          <w:tab w:val="right" w:pos="11520"/>
+        </w:tabs>
+        <w:spacing w:after="0" w:line="240" w:lineRule="auto"/>
+        <w:ind w:left="360"/>
+        <w:rPr>
+          <w:rFonts w:ascii="Arial" w:hAnsi="Arial" w:cs="Arial"/>
+          <w:sz w:val="20"/>
+        </w:rPr>
+      </w:pPr>
+      <w:r>
+        <w:rPr>
+          <w:rFonts w:ascii="Arial" w:hAnsi="Arial" w:cs="Arial"/>
+          <w:sz w:val="20"/>
+        </w:rPr>
+        <w:t xml:space="preserve">Lead Technical Assistant </w:t>
+      </w:r>
+      <w:r>
+        <w:rPr>
+          <w:rFonts w:ascii="Arial" w:hAnsi="Arial" w:cs="Arial"/>
+          <w:sz w:val="20"/>
+        </w:rPr>
+        <w:tab/>
+      </w:r>
+      <w:r>
+        <w:rPr>
+          <w:rFonts w:ascii="Arial" w:hAnsi="Arial" w:cs="Arial"/>
+          <w:sz w:val="20"/>
+        </w:rPr>
+        <w:t>Apr. 2018 – Jan. 2020</w:t>
+      </w:r>
+    </w:p>
+    <w:p>
+      <w:pPr>
+        <w:pStyle w:val="ListParagraph"/>
+        <w:numPr>
+          <w:ilvl w:val="0"/>
+          <w:numId w:val="30"/>
+        </w:numPr>
+        <w:tabs>
+          <w:tab w:val="right" w:pos="11520"/>
+        </w:tabs>
+        <w:spacing w:after="0" w:line="240" w:lineRule="auto"/>
+        <w:ind w:left="900" w:hanging="180"/>
+        <w:rPr>
+          <w:rFonts w:ascii="Arial" w:hAnsi="Arial" w:cs="Arial"/>
+          <w:sz w:val="20"/>
+        </w:rPr>
+      </w:pPr>
+      <w:r>
+        <w:rPr>
+          <w:rFonts w:ascii="Arial" w:hAnsi="Arial" w:cs="Arial"/>
+          <w:sz w:val="20"/>
+        </w:rPr>
+        <w:t>Managed TAs in work environment</w:t>
+      </w:r>
+    </w:p>
+    <w:p>
+      <w:pPr>
+        <w:pStyle w:val="ListParagraph"/>
+        <w:numPr>
+          <w:ilvl w:val="0"/>
+          <w:numId w:val="30"/>
+        </w:numPr>
+        <w:tabs>
+          <w:tab w:val="right" w:pos="11520"/>
+        </w:tabs>
+        <w:spacing w:after="0" w:line="240" w:lineRule="auto"/>
+        <w:ind w:left="900" w:hanging="180"/>
+        <w:rPr>
+          <w:rFonts w:ascii="Arial" w:hAnsi="Arial" w:cs="Arial"/>
+          <w:sz w:val="20"/>
+        </w:rPr>
+      </w:pPr>
+      <w:r>
+        <w:rPr>
+          <w:rFonts w:ascii="Arial" w:hAnsi="Arial" w:cs="Arial"/>
+          <w:sz w:val="20"/>
+        </w:rPr>
+        <w:t>Conducted interviews for potential TAs and Lab Roamers</w:t>
+      </w:r>
+    </w:p>
+    <w:p>
+      <w:pPr>
+        <w:tabs>
+          <w:tab w:val="right" w:pos="11520"/>
+        </w:tabs>
+        <w:spacing w:after="0" w:line="240" w:lineRule="auto"/>
+        <w:ind w:left="360"/>
+        <w:rPr>
+          <w:rFonts w:ascii="Arial" w:hAnsi="Arial" w:cs="Arial"/>
+          <w:sz w:val="20"/>
+        </w:rPr>
+      </w:pPr>
+      <w:r>
+        <w:rPr>
+          <w:rFonts w:ascii="Arial" w:hAnsi="Arial" w:cs="Arial"/>
+          <w:sz w:val="20"/>
+        </w:rPr>
+        <w:t xml:space="preserve">Technical Assistant (TA) </w:t>
+      </w:r>
+      <w:r>
+        <w:rPr>
+          <w:rFonts w:ascii="Arial" w:hAnsi="Arial" w:cs="Arial"/>
+          <w:sz w:val="20"/>
+        </w:rPr>
+        <w:tab/>
+      </w:r>
+      <w:r>
+        <w:rPr>
+          <w:rFonts w:ascii="Arial" w:hAnsi="Arial" w:cs="Arial"/>
+          <w:sz w:val="20"/>
+        </w:rPr>
+        <w:t>Aug. 2016 – Apr. 2018</w:t>
+      </w:r>
+    </w:p>
+    <w:p>
+      <w:pPr>
+        <w:pStyle w:val="ListParagraph"/>
+        <w:numPr>
+          <w:ilvl w:val="0"/>
+          <w:numId w:val="30"/>
+        </w:numPr>
+        <w:tabs>
+          <w:tab w:val="right" w:pos="11520"/>
+        </w:tabs>
+        <w:spacing w:after="0" w:line="240" w:lineRule="auto"/>
+        <w:ind w:left="900" w:hanging="180"/>
+        <w:rPr>
+          <w:rFonts w:ascii="Arial" w:hAnsi="Arial" w:cs="Arial"/>
+          <w:sz w:val="20"/>
+        </w:rPr>
+      </w:pPr>
+      <w:r>
+        <w:rPr>
+          <w:rFonts w:ascii="Arial" w:hAnsi="Arial" w:cs="Arial"/>
+          <w:sz w:val="20"/>
+        </w:rPr>
+        <w:t>Managed Mosaic computing environment and associated computers</w:t>
+      </w:r>
+    </w:p>
+    <w:p>
+      <w:pPr>
+        <w:pStyle w:val="ListParagraph"/>
+        <w:numPr>
+          <w:ilvl w:val="0"/>
+          <w:numId w:val="30"/>
+        </w:numPr>
+        <w:tabs>
+          <w:tab w:val="right" w:pos="11520"/>
+        </w:tabs>
+        <w:spacing w:after="0" w:line="240" w:lineRule="auto"/>
+        <w:ind w:left="900" w:hanging="180"/>
+        <w:rPr>
+          <w:rFonts w:ascii="Arial" w:hAnsi="Arial" w:cs="Arial"/>
+          <w:sz w:val="20"/>
+        </w:rPr>
+      </w:pPr>
+      <w:r>
+        <w:rPr>
+          <w:rFonts w:ascii="Arial" w:hAnsi="Arial" w:cs="Arial"/>
+          <w:sz w:val="20"/>
+        </w:rPr>
+        <w:t>Assisted engineering students and faculty with computer related issues</w:t>
+      </w:r>
+    </w:p>
+    <w:p>
+      <w:pPr>
+        <w:pStyle w:val="ListParagraph"/>
+        <w:numPr>
+          <w:ilvl w:val="0"/>
+          <w:numId w:val="30"/>
+        </w:numPr>
+        <w:tabs>
+          <w:tab w:val="right" w:pos="11520"/>
+        </w:tabs>
+        <w:spacing w:after="0" w:line="240" w:lineRule="auto"/>
+        <w:ind w:left="900" w:hanging="180"/>
+        <w:rPr>
+          <w:rFonts w:ascii="Arial" w:hAnsi="Arial" w:cs="Arial"/>
+          <w:sz w:val="20"/>
+        </w:rPr>
+      </w:pPr>
+      <w:r>
+        <w:rPr>
+          <w:rFonts w:ascii="Arial" w:hAnsi="Arial" w:cs="Arial"/>
+          <w:sz w:val="20"/>
+        </w:rPr>
+        <w:t xml:space="preserve">Managed redundant servers for software management and </w:t>
+      </w:r>
+      <w:r>
+        <w:rPr>
+          <w:rFonts w:ascii="Arial" w:hAnsi="Arial" w:cs="Arial"/>
+          <w:sz w:val="20"/>
+        </w:rPr>
+        <w:t>deployment</w:t>
+      </w:r>
+    </w:p>
+    <w:p>
+      <w:pPr>
         <w:pBdr>
           <w:bottom w:val="single" w:sz="4" w:space="1" w:color="auto"/>
         </w:pBdr>
@@ -1180,7 +1420,31 @@
         <w:rPr>
           <w:rFonts w:ascii="Arial" w:hAnsi="Arial" w:cs="Arial"/>
         </w:rPr>
-        <w:t>Grad Thesis: (TBD) Robotic Motion Planning, Pathfinding, and Linear Temporal Logic</w:t>
+        <w:t>(TBD)</w:t>
+      </w:r>
+      <w:r>
+        <w:rPr>
+          <w:rFonts w:ascii="Arial" w:hAnsi="Arial" w:cs="Arial"/>
+        </w:rPr>
+        <w:t xml:space="preserve"> Risk Aware</w:t>
+      </w:r>
+      <w:r>
+        <w:rPr>
+          <w:rFonts w:ascii="Arial" w:hAnsi="Arial" w:cs="Arial"/>
+        </w:rPr>
+        <w:t xml:space="preserve"> LTL </w:t>
+      </w:r>
+      <w:r>
+        <w:rPr>
+          <w:rFonts w:ascii="Arial" w:hAnsi="Arial" w:cs="Arial"/>
+        </w:rPr>
+        <w:t xml:space="preserve">Motion Planning with Reinforcement Learned </w:t>
+      </w:r>
+      <w:r>
+        <w:rPr>
+          <w:rFonts w:ascii="Arial" w:hAnsi="Arial" w:cs="Arial"/>
+        </w:rPr>
+        <w:t>Agent and Antagonist</w:t>
       </w:r>
       <w:r>
         <w:rPr>
@@ -1697,13 +1961,25 @@
         <w:rPr>
           <w:rFonts w:ascii="Arial" w:hAnsi="Arial" w:cs="Arial"/>
         </w:rPr>
-        <w:t xml:space="preserve">Arduino-based Flight </w:t>
-      </w:r>
-      <w:r>
-        <w:rPr>
-          <w:rFonts w:ascii="Arial" w:hAnsi="Arial" w:cs="Arial"/>
-        </w:rPr>
-        <w:t>Controller</w:t>
+        <w:t xml:space="preserve">TensorFlow </w:t>
+      </w:r>
+      <w:r>
+        <w:rPr>
+          <w:rFonts w:ascii="Arial" w:hAnsi="Arial" w:cs="Arial"/>
+        </w:rPr>
+        <w:t xml:space="preserve">Banana Presence Detector on IoT </w:t>
+      </w:r>
+      <w:r>
+        <w:rPr>
+          <w:rFonts w:ascii="Arial" w:hAnsi="Arial" w:cs="Arial"/>
+        </w:rPr>
+        <w:t>Arduino</w:t>
+      </w:r>
+      <w:r>
+        <w:rPr>
+          <w:rFonts w:ascii="Arial" w:hAnsi="Arial" w:cs="Arial"/>
+        </w:rPr>
+        <w:t xml:space="preserve"> board</w:t>
       </w:r>
       <w:r>
         <w:rPr>
@@ -1711,7 +1987,27 @@
           <w:i/>
         </w:rPr>
         <w:tab/>
-        <w:t>Summer 2018</w:t>
+      </w:r>
+      <w:r>
+        <w:rPr>
+          <w:rFonts w:ascii="Arial" w:hAnsi="Arial" w:cs="Arial"/>
+          <w:i/>
+        </w:rPr>
+        <w:t xml:space="preserve">Spring </w:t>
+      </w:r>
+      <w:r>
+        <w:rPr>
+          <w:rFonts w:ascii="Arial" w:hAnsi="Arial" w:cs="Arial"/>
+          <w:i/>
+        </w:rPr>
+        <w:t>20</w:t>
+      </w:r>
+      <w:r>
+        <w:rPr>
+          <w:rFonts w:ascii="Arial" w:hAnsi="Arial" w:cs="Arial"/>
+          <w:i/>
+        </w:rPr>
+        <w:t>21</w:t>
       </w:r>
     </w:p>
     <w:p>
@@ -1733,35 +2029,7 @@
           <w:rFonts w:ascii="Arial" w:hAnsi="Arial" w:cs="Arial"/>
           <w:sz w:val="20"/>
         </w:rPr>
-        <w:t xml:space="preserve">Independently designed and </w:t>
-      </w:r>
-      <w:r>
-        <w:rPr>
-          <w:rFonts w:ascii="Arial" w:hAnsi="Arial" w:cs="Arial"/>
-          <w:sz w:val="20"/>
-        </w:rPr>
-        <w:t>constructed</w:t>
-      </w:r>
-      <w:r>
-        <w:rPr>
-          <w:rFonts w:ascii="Arial" w:hAnsi="Arial" w:cs="Arial"/>
-          <w:sz w:val="20"/>
-        </w:rPr>
-        <w:t xml:space="preserve"> </w:t>
-      </w:r>
-      <w:r>
-        <w:rPr>
-          <w:rFonts w:ascii="Arial" w:hAnsi="Arial" w:cs="Arial"/>
-          <w:sz w:val="20"/>
-        </w:rPr>
-        <w:t>an</w:t>
-      </w:r>
-      <w:r>
-        <w:rPr>
-          <w:rFonts w:ascii="Arial" w:hAnsi="Arial" w:cs="Arial"/>
-          <w:sz w:val="20"/>
-        </w:rPr>
-        <w:t xml:space="preserve"> Arduino-based quadcopter</w:t>
+        <w:t>In a group, designed, trained, and tested a banana presence detector on a low powered Arduino ARM board</w:t>
       </w:r>
     </w:p>
     <w:p>
@@ -1783,29 +2051,7 @@
           <w:rFonts w:ascii="Arial" w:hAnsi="Arial" w:cs="Arial"/>
           <w:sz w:val="20"/>
         </w:rPr>
-        <w:t>Implemented</w:t>
-      </w:r>
-      <w:r>
-        <w:rPr>
-          <w:rFonts w:ascii="Arial" w:hAnsi="Arial" w:cs="Arial"/>
-          <w:sz w:val="20"/>
-        </w:rPr>
-        <w:t xml:space="preserve"> custom I</w:t>
-      </w:r>
-      <w:r>
-        <w:rPr>
-          <w:rFonts w:ascii="Arial" w:hAnsi="Arial" w:cs="Arial"/>
-          <w:sz w:val="20"/>
-          <w:vertAlign w:val="superscript"/>
-        </w:rPr>
-        <w:t>2</w:t>
-      </w:r>
-      <w:r>
-        <w:rPr>
-          <w:rFonts w:ascii="Arial" w:hAnsi="Arial" w:cs="Arial"/>
-          <w:sz w:val="20"/>
-        </w:rPr>
-        <w:t>C library for Arduino Nano to double performance from Arduino libs</w:t>
+        <w:t>Would detect presence of banana if placed in front of the camera</w:t>
       </w:r>
     </w:p>
     <w:p>
@@ -1827,123 +2073,7 @@
           <w:rFonts w:ascii="Arial" w:hAnsi="Arial" w:cs="Arial"/>
           <w:sz w:val="20"/>
         </w:rPr>
-        <w:t>Reverse engineer</w:t>
-      </w:r>
-      <w:r>
-        <w:rPr>
-          <w:rFonts w:ascii="Arial" w:hAnsi="Arial" w:cs="Arial"/>
-          <w:sz w:val="20"/>
-        </w:rPr>
-        <w:t>ed</w:t>
-      </w:r>
-      <w:r>
-        <w:rPr>
-          <w:rFonts w:ascii="Arial" w:hAnsi="Arial" w:cs="Arial"/>
-          <w:sz w:val="20"/>
-        </w:rPr>
-        <w:t xml:space="preserve"> </w:t>
-      </w:r>
-      <w:proofErr w:type="spellStart"/>
-      <w:r>
-        <w:rPr>
-          <w:rFonts w:ascii="Arial" w:hAnsi="Arial" w:cs="Arial"/>
-          <w:sz w:val="20"/>
-        </w:rPr>
-        <w:t>iBUS</w:t>
-      </w:r>
-      <w:proofErr w:type="spellEnd"/>
-      <w:r>
-        <w:rPr>
-          <w:rFonts w:ascii="Arial" w:hAnsi="Arial" w:cs="Arial"/>
-          <w:sz w:val="20"/>
-        </w:rPr>
-        <w:t xml:space="preserve"> protocol to interface with Arduino Nano using logic analyzer</w:t>
-      </w:r>
-    </w:p>
-    <w:p>
-      <w:pPr>
-        <w:spacing w:after="0" w:line="240" w:lineRule="auto"/>
-        <w:ind w:left="360"/>
-        <w:rPr>
-          <w:rFonts w:ascii="Arial" w:hAnsi="Arial" w:cs="Arial"/>
-          <w:sz w:val="20"/>
-          <w:szCs w:val="20"/>
-        </w:rPr>
-      </w:pPr>
-      <w:r>
-        <w:rPr>
-          <w:rFonts w:ascii="Arial" w:hAnsi="Arial" w:cs="Arial"/>
-        </w:rPr>
-        <w:t>Project Website</w:t>
-      </w:r>
-    </w:p>
-    <w:p>
-      <w:pPr>
-        <w:spacing w:after="0" w:line="240" w:lineRule="auto"/>
-        <w:ind w:left="360"/>
-        <w:rPr>
-          <w:rFonts w:ascii="Arial" w:hAnsi="Arial" w:cs="Arial"/>
-          <w:i/>
-          <w:iCs/>
-        </w:rPr>
-      </w:pPr>
-      <w:r>
-        <w:rPr>
-          <w:rFonts w:ascii="Arial" w:hAnsi="Arial" w:cs="Arial"/>
-          <w:i/>
-          <w:iCs/>
-          <w:sz w:val="20"/>
-          <w:szCs w:val="20"/>
-        </w:rPr>
-        <w:t>http://theguptaempire.net</w:t>
-      </w:r>
-    </w:p>
-    <w:p>
-      <w:pPr>
-        <w:pStyle w:val="ListParagraph"/>
-        <w:numPr>
-          <w:ilvl w:val="0"/>
-          <w:numId w:val="31"/>
-        </w:numPr>
-        <w:spacing w:after="0" w:line="240" w:lineRule="auto"/>
-        <w:ind w:left="900" w:hanging="180"/>
-        <w:rPr>
-          <w:rFonts w:ascii="Arial" w:hAnsi="Arial" w:cs="Arial"/>
-          <w:sz w:val="20"/>
-          <w:szCs w:val="20"/>
-        </w:rPr>
-      </w:pPr>
-      <w:r>
-        <w:rPr>
-          <w:rFonts w:ascii="Arial" w:hAnsi="Arial" w:cs="Arial"/>
-          <w:sz w:val="20"/>
-          <w:szCs w:val="20"/>
-        </w:rPr>
-        <w:t>Host slew of projects done by me (or partly by me) on my website</w:t>
-      </w:r>
-    </w:p>
-    <w:p>
-      <w:pPr>
-        <w:pStyle w:val="ListParagraph"/>
-        <w:numPr>
-          <w:ilvl w:val="0"/>
-          <w:numId w:val="31"/>
-        </w:numPr>
-        <w:spacing w:after="0" w:line="240" w:lineRule="auto"/>
-        <w:ind w:left="900" w:hanging="180"/>
-        <w:rPr>
-          <w:rFonts w:ascii="Arial" w:hAnsi="Arial" w:cs="Arial"/>
-          <w:sz w:val="20"/>
-          <w:szCs w:val="20"/>
-        </w:rPr>
-      </w:pPr>
-      <w:r>
-        <w:rPr>
-          <w:rFonts w:ascii="Arial" w:hAnsi="Arial" w:cs="Arial"/>
-          <w:sz w:val="20"/>
-          <w:szCs w:val="20"/>
-        </w:rPr>
-        <w:t>Includes home lab setup, Raspberry Pi smart clock, mechanical keyboard build, and more</w:t>
+        <w:t>Utilized Arduino Nano 33 BLE board with the OV7670 Camera</w:t>
       </w:r>
     </w:p>
     <w:p>
@@ -2515,7 +2645,16 @@
           <w:sz w:val="20"/>
           <w:szCs w:val="20"/>
         </w:rPr>
-        <w:t>Dec. 2019 – Present</w:t>
+        <w:t xml:space="preserve">Dec. 2019 – </w:t>
+      </w:r>
+      <w:r>
+        <w:rPr>
+          <w:rFonts w:ascii="Arial" w:hAnsi="Arial" w:cs="Arial"/>
+          <w:i/>
+          <w:sz w:val="20"/>
+          <w:szCs w:val="20"/>
+        </w:rPr>
+        <w:t>Apr. 2021</w:t>
       </w:r>
     </w:p>
     <w:p>
@@ -2603,51 +2742,6 @@
           <w:szCs w:val="20"/>
         </w:rPr>
         <w:t>2015</w:t>
-      </w:r>
-    </w:p>
-    <w:p>
-      <w:pPr>
-        <w:tabs>
-          <w:tab w:val="right" w:pos="11520"/>
-        </w:tabs>
-        <w:spacing w:after="0" w:line="240" w:lineRule="auto"/>
-        <w:ind w:left="360"/>
-        <w:rPr>
-          <w:rFonts w:ascii="Arial" w:hAnsi="Arial" w:cs="Arial"/>
-        </w:rPr>
-      </w:pPr>
-      <w:r>
-        <w:rPr>
-          <w:rFonts w:ascii="Arial" w:hAnsi="Arial" w:cs="Arial"/>
-        </w:rPr>
-        <w:t>49th Security Division</w:t>
-      </w:r>
-      <w:r>
-        <w:rPr>
-          <w:rFonts w:ascii="Arial" w:hAnsi="Arial" w:cs="Arial"/>
-        </w:rPr>
-        <w:tab/>
-      </w:r>
-      <w:r>
-        <w:rPr>
-          <w:rFonts w:ascii="Arial" w:hAnsi="Arial" w:cs="Arial"/>
-          <w:i/>
-        </w:rPr>
-        <w:t>Jul</w:t>
-      </w:r>
-      <w:r>
-        <w:rPr>
-          <w:rFonts w:ascii="Arial" w:hAnsi="Arial" w:cs="Arial"/>
-          <w:i/>
-        </w:rPr>
-        <w:t>.</w:t>
-      </w:r>
-      <w:r>
-        <w:rPr>
-          <w:rFonts w:ascii="Arial" w:hAnsi="Arial" w:cs="Arial"/>
-          <w:i/>
-        </w:rPr>
-        <w:t xml:space="preserve"> 2018 – Present</w:t>
       </w:r>
     </w:p>
     <w:p>
@@ -2694,7 +2788,7 @@
 </file>
 
 <file path=word/endnotes.xml><?xml version="1.0" encoding="utf-8"?>
-<w:endnotes xmlns:wpc="http://schemas.microsoft.com/office/word/2010/wordprocessingCanvas" xmlns:cx="http://schemas.microsoft.com/office/drawing/2014/chartex" xmlns:cx1="http://schemas.microsoft.com/office/drawing/2015/9/8/chartex" xmlns:cx2="http://schemas.microsoft.com/office/drawing/2015/10/21/chartex" xmlns:cx3="http://schemas.microsoft.com/office/drawing/2016/5/9/chartex" xmlns:cx4="http://schemas.microsoft.com/office/drawing/2016/5/10/chartex" xmlns:cx5="http://schemas.microsoft.com/office/drawing/2016/5/11/chartex" xmlns:cx6="http://schemas.microsoft.com/office/drawing/2016/5/12/chartex" xmlns:cx7="http://schemas.microsoft.com/office/drawing/2016/5/13/chartex" xmlns:cx8="http://schemas.microsoft.com/office/drawing/2016/5/14/chartex" xmlns:mc="http://schemas.openxmlformats.org/markup-compatibility/2006" xmlns:aink="http://schemas.microsoft.com/office/drawing/2016/ink" xmlns:am3d="http://schemas.microsoft.com/office/drawing/2017/model3d" xmlns:o="urn:schemas-microsoft-com:office:office" xmlns:r="http://schemas.openxmlformats.org/officeDocument/2006/relationships" xmlns:m="http://schemas.openxmlformats.org/officeDocument/2006/math" xmlns:v="urn:schemas-microsoft-com:vml" xmlns:wp14="http://schemas.microsoft.com/office/word/2010/wordprocessingDrawing" xmlns:wp="http://schemas.openxmlformats.org/drawingml/2006/wordprocessingDrawing" xmlns:w10="urn:schemas-microsoft-com:office:word" xmlns:w="http://schemas.openxmlformats.org/wordprocessingml/2006/main" xmlns:w14="http://schemas.microsoft.com/office/word/2010/wordml" xmlns:w15="http://schemas.microsoft.com/office/word/2012/wordml" xmlns:w16cex="http://schemas.microsoft.com/office/word/2018/wordml/cex" xmlns:w16cid="http://schemas.microsoft.com/office/word/2016/wordml/cid" xmlns:w16="http://schemas.microsoft.com/office/word/2018/wordml" xmlns:w16sdtdh="http://schemas.microsoft.com/office/word/2020/wordml/sdtdatahash" xmlns:w16se="http://schemas.microsoft.com/office/word/2015/wordml/symex" xmlns:wpg="http://schemas.microsoft.com/office/word/2010/wordprocessingGroup" xmlns:wpi="http://schemas.microsoft.com/office/word/2010/wordprocessingInk" xmlns:wne="http://schemas.microsoft.com/office/word/2006/wordml" xmlns:wps="http://schemas.microsoft.com/office/word/2010/wordprocessingShape" mc:Ignorable="w14 w15 w16se w16cid w16 w16cex w16sdtdh wp14">
+<w:endnotes xmlns:wpc="http://schemas.microsoft.com/office/word/2010/wordprocessingCanvas" xmlns:cx="http://schemas.microsoft.com/office/drawing/2014/chartex" xmlns:cx1="http://schemas.microsoft.com/office/drawing/2015/9/8/chartex" xmlns:cx2="http://schemas.microsoft.com/office/drawing/2015/10/21/chartex" xmlns:cx3="http://schemas.microsoft.com/office/drawing/2016/5/9/chartex" xmlns:cx4="http://schemas.microsoft.com/office/drawing/2016/5/10/chartex" xmlns:cx5="http://schemas.microsoft.com/office/drawing/2016/5/11/chartex" xmlns:cx6="http://schemas.microsoft.com/office/drawing/2016/5/12/chartex" xmlns:cx7="http://schemas.microsoft.com/office/drawing/2016/5/13/chartex" xmlns:cx8="http://schemas.microsoft.com/office/drawing/2016/5/14/chartex" xmlns:mc="http://schemas.openxmlformats.org/markup-compatibility/2006" xmlns:aink="http://schemas.microsoft.com/office/drawing/2016/ink" xmlns:am3d="http://schemas.microsoft.com/office/drawing/2017/model3d" xmlns:o="urn:schemas-microsoft-com:office:office" xmlns:r="http://schemas.openxmlformats.org/officeDocument/2006/relationships" xmlns:m="http://schemas.openxmlformats.org/officeDocument/2006/math" xmlns:v="urn:schemas-microsoft-com:vml" xmlns:wp14="http://schemas.microsoft.com/office/word/2010/wordprocessingDrawing" xmlns:wp="http://schemas.openxmlformats.org/drawingml/2006/wordprocessingDrawing" xmlns:w10="urn:schemas-microsoft-com:office:word" xmlns:w="http://schemas.openxmlformats.org/wordprocessingml/2006/main" xmlns:w14="http://schemas.microsoft.com/office/word/2010/wordml" xmlns:w15="http://schemas.microsoft.com/office/word/2012/wordml" xmlns:w16cid="http://schemas.microsoft.com/office/word/2016/wordml/cid" xmlns:w16se="http://schemas.microsoft.com/office/word/2015/wordml/symex" xmlns:wpg="http://schemas.microsoft.com/office/word/2010/wordprocessingGroup" xmlns:wpi="http://schemas.microsoft.com/office/word/2010/wordprocessingInk" xmlns:wne="http://schemas.microsoft.com/office/word/2006/wordml" xmlns:wps="http://schemas.microsoft.com/office/word/2010/wordprocessingShape" mc:Ignorable="w14 w15 w16se w16cid wp14">
   <w:endnote w:type="separator" w:id="-1">
     <w:p>
       <w:pPr>
@@ -2719,7 +2813,7 @@
 </file>
 
 <file path=word/footnotes.xml><?xml version="1.0" encoding="utf-8"?>
-<w:footnotes xmlns:wpc="http://schemas.microsoft.com/office/word/2010/wordprocessingCanvas" xmlns:cx="http://schemas.microsoft.com/office/drawing/2014/chartex" xmlns:cx1="http://schemas.microsoft.com/office/drawing/2015/9/8/chartex" xmlns:cx2="http://schemas.microsoft.com/office/drawing/2015/10/21/chartex" xmlns:cx3="http://schemas.microsoft.com/office/drawing/2016/5/9/chartex" xmlns:cx4="http://schemas.microsoft.com/office/drawing/2016/5/10/chartex" xmlns:cx5="http://schemas.microsoft.com/office/drawing/2016/5/11/chartex" xmlns:cx6="http://schemas.microsoft.com/office/drawing/2016/5/12/chartex" xmlns:cx7="http://schemas.microsoft.com/office/drawing/2016/5/13/chartex" xmlns:cx8="http://schemas.microsoft.com/office/drawing/2016/5/14/chartex" xmlns:mc="http://schemas.openxmlformats.org/markup-compatibility/2006" xmlns:aink="http://schemas.microsoft.com/office/drawing/2016/ink" xmlns:am3d="http://schemas.microsoft.com/office/drawing/2017/model3d" xmlns:o="urn:schemas-microsoft-com:office:office" xmlns:r="http://schemas.openxmlformats.org/officeDocument/2006/relationships" xmlns:m="http://schemas.openxmlformats.org/officeDocument/2006/math" xmlns:v="urn:schemas-microsoft-com:vml" xmlns:wp14="http://schemas.microsoft.com/office/word/2010/wordprocessingDrawing" xmlns:wp="http://schemas.openxmlformats.org/drawingml/2006/wordprocessingDrawing" xmlns:w10="urn:schemas-microsoft-com:office:word" xmlns:w="http://schemas.openxmlformats.org/wordprocessingml/2006/main" xmlns:w14="http://schemas.microsoft.com/office/word/2010/wordml" xmlns:w15="http://schemas.microsoft.com/office/word/2012/wordml" xmlns:w16cex="http://schemas.microsoft.com/office/word/2018/wordml/cex" xmlns:w16cid="http://schemas.microsoft.com/office/word/2016/wordml/cid" xmlns:w16="http://schemas.microsoft.com/office/word/2018/wordml" xmlns:w16sdtdh="http://schemas.microsoft.com/office/word/2020/wordml/sdtdatahash" xmlns:w16se="http://schemas.microsoft.com/office/word/2015/wordml/symex" xmlns:wpg="http://schemas.microsoft.com/office/word/2010/wordprocessingGroup" xmlns:wpi="http://schemas.microsoft.com/office/word/2010/wordprocessingInk" xmlns:wne="http://schemas.microsoft.com/office/word/2006/wordml" xmlns:wps="http://schemas.microsoft.com/office/word/2010/wordprocessingShape" mc:Ignorable="w14 w15 w16se w16cid w16 w16cex w16sdtdh wp14">
+<w:footnotes xmlns:wpc="http://schemas.microsoft.com/office/word/2010/wordprocessingCanvas" xmlns:cx="http://schemas.microsoft.com/office/drawing/2014/chartex" xmlns:cx1="http://schemas.microsoft.com/office/drawing/2015/9/8/chartex" xmlns:cx2="http://schemas.microsoft.com/office/drawing/2015/10/21/chartex" xmlns:cx3="http://schemas.microsoft.com/office/drawing/2016/5/9/chartex" xmlns:cx4="http://schemas.microsoft.com/office/drawing/2016/5/10/chartex" xmlns:cx5="http://schemas.microsoft.com/office/drawing/2016/5/11/chartex" xmlns:cx6="http://schemas.microsoft.com/office/drawing/2016/5/12/chartex" xmlns:cx7="http://schemas.microsoft.com/office/drawing/2016/5/13/chartex" xmlns:cx8="http://schemas.microsoft.com/office/drawing/2016/5/14/chartex" xmlns:mc="http://schemas.openxmlformats.org/markup-compatibility/2006" xmlns:aink="http://schemas.microsoft.com/office/drawing/2016/ink" xmlns:am3d="http://schemas.microsoft.com/office/drawing/2017/model3d" xmlns:o="urn:schemas-microsoft-com:office:office" xmlns:r="http://schemas.openxmlformats.org/officeDocument/2006/relationships" xmlns:m="http://schemas.openxmlformats.org/officeDocument/2006/math" xmlns:v="urn:schemas-microsoft-com:vml" xmlns:wp14="http://schemas.microsoft.com/office/word/2010/wordprocessingDrawing" xmlns:wp="http://schemas.openxmlformats.org/drawingml/2006/wordprocessingDrawing" xmlns:w10="urn:schemas-microsoft-com:office:word" xmlns:w="http://schemas.openxmlformats.org/wordprocessingml/2006/main" xmlns:w14="http://schemas.microsoft.com/office/word/2010/wordml" xmlns:w15="http://schemas.microsoft.com/office/word/2012/wordml" xmlns:w16cid="http://schemas.microsoft.com/office/word/2016/wordml/cid" xmlns:w16se="http://schemas.microsoft.com/office/word/2015/wordml/symex" xmlns:wpg="http://schemas.microsoft.com/office/word/2010/wordprocessingGroup" xmlns:wpi="http://schemas.microsoft.com/office/word/2010/wordprocessingInk" xmlns:wne="http://schemas.microsoft.com/office/word/2006/wordml" xmlns:wps="http://schemas.microsoft.com/office/word/2010/wordprocessingShape" mc:Ignorable="w14 w15 w16se w16cid wp14">
   <w:footnote w:type="separator" w:id="-1">
     <w:p>
       <w:pPr>
@@ -2744,7 +2838,7 @@
 </file>
 
 <file path=word/numbering.xml><?xml version="1.0" encoding="utf-8"?>
-<w:numbering xmlns:wpc="http://schemas.microsoft.com/office/word/2010/wordprocessingCanvas" xmlns:cx="http://schemas.microsoft.com/office/drawing/2014/chartex" xmlns:cx1="http://schemas.microsoft.com/office/drawing/2015/9/8/chartex" xmlns:cx2="http://schemas.microsoft.com/office/drawing/2015/10/21/chartex" xmlns:cx3="http://schemas.microsoft.com/office/drawing/2016/5/9/chartex" xmlns:cx4="http://schemas.microsoft.com/office/drawing/2016/5/10/chartex" xmlns:cx5="http://schemas.microsoft.com/office/drawing/2016/5/11/chartex" xmlns:cx6="http://schemas.microsoft.com/office/drawing/2016/5/12/chartex" xmlns:cx7="http://schemas.microsoft.com/office/drawing/2016/5/13/chartex" xmlns:cx8="http://schemas.microsoft.com/office/drawing/2016/5/14/chartex" xmlns:mc="http://schemas.openxmlformats.org/markup-compatibility/2006" xmlns:aink="http://schemas.microsoft.com/office/drawing/2016/ink" xmlns:am3d="http://schemas.microsoft.com/office/drawing/2017/model3d" xmlns:o="urn:schemas-microsoft-com:office:office" xmlns:r="http://schemas.openxmlformats.org/officeDocument/2006/relationships" xmlns:m="http://schemas.openxmlformats.org/officeDocument/2006/math" xmlns:v="urn:schemas-microsoft-com:vml" xmlns:wp14="http://schemas.microsoft.com/office/word/2010/wordprocessingDrawing" xmlns:wp="http://schemas.openxmlformats.org/drawingml/2006/wordprocessingDrawing" xmlns:w10="urn:schemas-microsoft-com:office:word" xmlns:w="http://schemas.openxmlformats.org/wordprocessingml/2006/main" xmlns:w14="http://schemas.microsoft.com/office/word/2010/wordml" xmlns:w15="http://schemas.microsoft.com/office/word/2012/wordml" xmlns:w16cex="http://schemas.microsoft.com/office/word/2018/wordml/cex" xmlns:w16cid="http://schemas.microsoft.com/office/word/2016/wordml/cid" xmlns:w16="http://schemas.microsoft.com/office/word/2018/wordml" xmlns:w16sdtdh="http://schemas.microsoft.com/office/word/2020/wordml/sdtdatahash" xmlns:w16se="http://schemas.microsoft.com/office/word/2015/wordml/symex" xmlns:wpg="http://schemas.microsoft.com/office/word/2010/wordprocessingGroup" xmlns:wpi="http://schemas.microsoft.com/office/word/2010/wordprocessingInk" xmlns:wne="http://schemas.microsoft.com/office/word/2006/wordml" xmlns:wps="http://schemas.microsoft.com/office/word/2010/wordprocessingShape" mc:Ignorable="w14 w15 w16se w16cid w16 w16cex w16sdtdh wp14">
+<w:numbering xmlns:wpc="http://schemas.microsoft.com/office/word/2010/wordprocessingCanvas" xmlns:cx="http://schemas.microsoft.com/office/drawing/2014/chartex" xmlns:cx1="http://schemas.microsoft.com/office/drawing/2015/9/8/chartex" xmlns:cx2="http://schemas.microsoft.com/office/drawing/2015/10/21/chartex" xmlns:cx3="http://schemas.microsoft.com/office/drawing/2016/5/9/chartex" xmlns:cx4="http://schemas.microsoft.com/office/drawing/2016/5/10/chartex" xmlns:cx5="http://schemas.microsoft.com/office/drawing/2016/5/11/chartex" xmlns:cx6="http://schemas.microsoft.com/office/drawing/2016/5/12/chartex" xmlns:cx7="http://schemas.microsoft.com/office/drawing/2016/5/13/chartex" xmlns:cx8="http://schemas.microsoft.com/office/drawing/2016/5/14/chartex" xmlns:mc="http://schemas.openxmlformats.org/markup-compatibility/2006" xmlns:aink="http://schemas.microsoft.com/office/drawing/2016/ink" xmlns:am3d="http://schemas.microsoft.com/office/drawing/2017/model3d" xmlns:o="urn:schemas-microsoft-com:office:office" xmlns:r="http://schemas.openxmlformats.org/officeDocument/2006/relationships" xmlns:m="http://schemas.openxmlformats.org/officeDocument/2006/math" xmlns:v="urn:schemas-microsoft-com:vml" xmlns:wp14="http://schemas.microsoft.com/office/word/2010/wordprocessingDrawing" xmlns:wp="http://schemas.openxmlformats.org/drawingml/2006/wordprocessingDrawing" xmlns:w10="urn:schemas-microsoft-com:office:word" xmlns:w="http://schemas.openxmlformats.org/wordprocessingml/2006/main" xmlns:w14="http://schemas.microsoft.com/office/word/2010/wordml" xmlns:w15="http://schemas.microsoft.com/office/word/2012/wordml" xmlns:w16cid="http://schemas.microsoft.com/office/word/2016/wordml/cid" xmlns:w16se="http://schemas.microsoft.com/office/word/2015/wordml/symex" xmlns:wpg="http://schemas.microsoft.com/office/word/2010/wordprocessingGroup" xmlns:wpi="http://schemas.microsoft.com/office/word/2010/wordprocessingInk" xmlns:wne="http://schemas.microsoft.com/office/word/2006/wordml" xmlns:wps="http://schemas.microsoft.com/office/word/2010/wordprocessingShape" mc:Ignorable="w14 w15 w16se w16cid wp14">
   <w:abstractNum w:abstractNumId="0" w15:restartNumberingAfterBreak="0">
     <w:nsid w:val="03C676DC"/>
     <w:multiLevelType w:val="hybridMultilevel"/>
@@ -6531,7 +6625,7 @@
 </file>
 
 <file path=word/styles.xml><?xml version="1.0" encoding="utf-8"?>
-<w:styles xmlns:mc="http://schemas.openxmlformats.org/markup-compatibility/2006" xmlns:r="http://schemas.openxmlformats.org/officeDocument/2006/relationships" xmlns:w="http://schemas.openxmlformats.org/wordprocessingml/2006/main" xmlns:w14="http://schemas.microsoft.com/office/word/2010/wordml" xmlns:w15="http://schemas.microsoft.com/office/word/2012/wordml" xmlns:w16cex="http://schemas.microsoft.com/office/word/2018/wordml/cex" xmlns:w16cid="http://schemas.microsoft.com/office/word/2016/wordml/cid" xmlns:w16="http://schemas.microsoft.com/office/word/2018/wordml" xmlns:w16sdtdh="http://schemas.microsoft.com/office/word/2020/wordml/sdtdatahash" xmlns:w16se="http://schemas.microsoft.com/office/word/2015/wordml/symex" mc:Ignorable="w14 w15 w16se w16cid w16 w16cex w16sdtdh">
+<w:styles xmlns:mc="http://schemas.openxmlformats.org/markup-compatibility/2006" xmlns:r="http://schemas.openxmlformats.org/officeDocument/2006/relationships" xmlns:w="http://schemas.openxmlformats.org/wordprocessingml/2006/main" xmlns:w14="http://schemas.microsoft.com/office/word/2010/wordml" xmlns:w15="http://schemas.microsoft.com/office/word/2012/wordml" xmlns:w16cid="http://schemas.microsoft.com/office/word/2016/wordml/cid" xmlns:w16se="http://schemas.microsoft.com/office/word/2015/wordml/symex" mc:Ignorable="w14 w15 w16se w16cid">
   <w:docDefaults>
     <w:rPrDefault>
       <w:rPr>
@@ -6547,7 +6641,7 @@
       </w:pPr>
     </w:pPrDefault>
   </w:docDefaults>
-  <w:latentStyles w:defLockedState="0" w:defUIPriority="99" w:defSemiHidden="0" w:defUnhideWhenUsed="0" w:defQFormat="0" w:count="376">
+  <w:latentStyles w:defLockedState="0" w:defUIPriority="99" w:defSemiHidden="0" w:defUnhideWhenUsed="0" w:defQFormat="0" w:count="375">
     <w:lsdException w:name="Normal" w:uiPriority="0" w:qFormat="1"/>
     <w:lsdException w:name="heading 1" w:uiPriority="9" w:qFormat="1"/>
     <w:lsdException w:name="heading 2" w:semiHidden="1" w:uiPriority="9" w:unhideWhenUsed="1" w:qFormat="1"/>
@@ -6653,6 +6747,7 @@
     <w:lsdException w:name="HTML Sample" w:semiHidden="1" w:unhideWhenUsed="1"/>
     <w:lsdException w:name="HTML Typewriter" w:semiHidden="1" w:unhideWhenUsed="1"/>
     <w:lsdException w:name="HTML Variable" w:semiHidden="1" w:unhideWhenUsed="1"/>
+    <w:lsdException w:name="Normal Table" w:semiHidden="1" w:unhideWhenUsed="1"/>
     <w:lsdException w:name="annotation subject" w:semiHidden="1" w:unhideWhenUsed="1"/>
     <w:lsdException w:name="No List" w:semiHidden="1" w:unhideWhenUsed="1"/>
     <w:lsdException w:name="Outline List 1" w:semiHidden="1" w:unhideWhenUsed="1"/>
@@ -6699,8 +6794,10 @@
     <w:lsdException w:name="Table Subtle 2" w:semiHidden="1" w:unhideWhenUsed="1"/>
     <w:lsdException w:name="Table Web 1" w:semiHidden="1" w:unhideWhenUsed="1"/>
     <w:lsdException w:name="Table Web 2" w:semiHidden="1" w:unhideWhenUsed="1"/>
+    <w:lsdException w:name="Table Web 3" w:semiHidden="1" w:unhideWhenUsed="1"/>
     <w:lsdException w:name="Balloon Text" w:semiHidden="1" w:unhideWhenUsed="1"/>
     <w:lsdException w:name="Table Grid" w:uiPriority="39"/>
+    <w:lsdException w:name="Table Theme" w:semiHidden="1" w:unhideWhenUsed="1"/>
     <w:lsdException w:name="Placeholder Text" w:semiHidden="1"/>
     <w:lsdException w:name="No Spacing" w:uiPriority="1" w:qFormat="1"/>
     <w:lsdException w:name="Light Shading" w:uiPriority="60"/>
@@ -6920,7 +7017,6 @@
     <w:lsdException w:name="Smart Hyperlink" w:semiHidden="1" w:unhideWhenUsed="1"/>
     <w:lsdException w:name="Hashtag" w:semiHidden="1" w:unhideWhenUsed="1"/>
     <w:lsdException w:name="Unresolved Mention" w:semiHidden="1" w:unhideWhenUsed="1"/>
-    <w:lsdException w:name="Smart Link" w:semiHidden="1" w:unhideWhenUsed="1"/>
   </w:latentStyles>
   <w:style w:type="paragraph" w:default="1" w:styleId="Normal">
     <w:name w:val="Normal"/>
@@ -7600,7 +7696,7 @@
 </file>
 
 <file path=customXml/itemProps2.xml><?xml version="1.0" encoding="utf-8"?>
-<ds:datastoreItem xmlns:ds="http://schemas.openxmlformats.org/officeDocument/2006/customXml" ds:itemID="{7CE21AE7-DE9D-49D2-B41D-3AA8C9B0E51B}">
+<ds:datastoreItem xmlns:ds="http://schemas.openxmlformats.org/officeDocument/2006/customXml" ds:itemID="{5A2048AF-5FAA-4B1E-889A-D0A957027D1D}">
   <ds:schemaRefs>
     <ds:schemaRef ds:uri="http://schemas.openxmlformats.org/officeDocument/2006/bibliography"/>
   </ds:schemaRefs>

</xml_diff>

<commit_message>
Fix minor bugs and extras
</commit_message>
<xml_diff>
--- a/Resume.docx
+++ b/Resume.docx
@@ -1,6 +1,6 @@
 
 <file path=word/document.xml><?xml version="1.0" encoding="utf-8"?>
-<w:document xmlns:wpc="http://schemas.microsoft.com/office/word/2010/wordprocessingCanvas" xmlns:cx="http://schemas.microsoft.com/office/drawing/2014/chartex" xmlns:cx1="http://schemas.microsoft.com/office/drawing/2015/9/8/chartex" xmlns:cx2="http://schemas.microsoft.com/office/drawing/2015/10/21/chartex" xmlns:cx3="http://schemas.microsoft.com/office/drawing/2016/5/9/chartex" xmlns:cx4="http://schemas.microsoft.com/office/drawing/2016/5/10/chartex" xmlns:cx5="http://schemas.microsoft.com/office/drawing/2016/5/11/chartex" xmlns:cx6="http://schemas.microsoft.com/office/drawing/2016/5/12/chartex" xmlns:cx7="http://schemas.microsoft.com/office/drawing/2016/5/13/chartex" xmlns:cx8="http://schemas.microsoft.com/office/drawing/2016/5/14/chartex" xmlns:mc="http://schemas.openxmlformats.org/markup-compatibility/2006" xmlns:aink="http://schemas.microsoft.com/office/drawing/2016/ink" xmlns:am3d="http://schemas.microsoft.com/office/drawing/2017/model3d" xmlns:o="urn:schemas-microsoft-com:office:office" xmlns:r="http://schemas.openxmlformats.org/officeDocument/2006/relationships" xmlns:m="http://schemas.openxmlformats.org/officeDocument/2006/math" xmlns:v="urn:schemas-microsoft-com:vml" xmlns:wp14="http://schemas.microsoft.com/office/word/2010/wordprocessingDrawing" xmlns:wp="http://schemas.openxmlformats.org/drawingml/2006/wordprocessingDrawing" xmlns:w10="urn:schemas-microsoft-com:office:word" xmlns:w="http://schemas.openxmlformats.org/wordprocessingml/2006/main" xmlns:w14="http://schemas.microsoft.com/office/word/2010/wordml" xmlns:w15="http://schemas.microsoft.com/office/word/2012/wordml" xmlns:w16cex="http://schemas.microsoft.com/office/word/2018/wordml/cex" xmlns:w16cid="http://schemas.microsoft.com/office/word/2016/wordml/cid" xmlns:w16="http://schemas.microsoft.com/office/word/2018/wordml" xmlns:w16sdtdh="http://schemas.microsoft.com/office/word/2020/wordml/sdtdatahash" xmlns:w16se="http://schemas.microsoft.com/office/word/2015/wordml/symex" xmlns:wpg="http://schemas.microsoft.com/office/word/2010/wordprocessingGroup" xmlns:wpi="http://schemas.microsoft.com/office/word/2010/wordprocessingInk" xmlns:wne="http://schemas.microsoft.com/office/word/2006/wordml" xmlns:wps="http://schemas.microsoft.com/office/word/2010/wordprocessingShape" mc:Ignorable="w14 w15 w16se w16cid w16 w16cex w16sdtdh wp14">
+<w:document xmlns:wpc="http://schemas.microsoft.com/office/word/2010/wordprocessingCanvas" xmlns:cx="http://schemas.microsoft.com/office/drawing/2014/chartex" xmlns:cx1="http://schemas.microsoft.com/office/drawing/2015/9/8/chartex" xmlns:cx2="http://schemas.microsoft.com/office/drawing/2015/10/21/chartex" xmlns:cx3="http://schemas.microsoft.com/office/drawing/2016/5/9/chartex" xmlns:cx4="http://schemas.microsoft.com/office/drawing/2016/5/10/chartex" xmlns:cx5="http://schemas.microsoft.com/office/drawing/2016/5/11/chartex" xmlns:cx6="http://schemas.microsoft.com/office/drawing/2016/5/12/chartex" xmlns:cx7="http://schemas.microsoft.com/office/drawing/2016/5/13/chartex" xmlns:cx8="http://schemas.microsoft.com/office/drawing/2016/5/14/chartex" xmlns:mc="http://schemas.openxmlformats.org/markup-compatibility/2006" xmlns:aink="http://schemas.microsoft.com/office/drawing/2016/ink" xmlns:am3d="http://schemas.microsoft.com/office/drawing/2017/model3d" xmlns:o="urn:schemas-microsoft-com:office:office" xmlns:oel="http://schemas.microsoft.com/office/2019/extlst" xmlns:r="http://schemas.openxmlformats.org/officeDocument/2006/relationships" xmlns:m="http://schemas.openxmlformats.org/officeDocument/2006/math" xmlns:v="urn:schemas-microsoft-com:vml" xmlns:wp14="http://schemas.microsoft.com/office/word/2010/wordprocessingDrawing" xmlns:wp="http://schemas.openxmlformats.org/drawingml/2006/wordprocessingDrawing" xmlns:w10="urn:schemas-microsoft-com:office:word" xmlns:w="http://schemas.openxmlformats.org/wordprocessingml/2006/main" xmlns:w14="http://schemas.microsoft.com/office/word/2010/wordml" xmlns:w15="http://schemas.microsoft.com/office/word/2012/wordml" xmlns:w16cex="http://schemas.microsoft.com/office/word/2018/wordml/cex" xmlns:w16cid="http://schemas.microsoft.com/office/word/2016/wordml/cid" xmlns:w16="http://schemas.microsoft.com/office/word/2018/wordml" xmlns:w16sdtdh="http://schemas.microsoft.com/office/word/2020/wordml/sdtdatahash" xmlns:w16se="http://schemas.microsoft.com/office/word/2015/wordml/symex" xmlns:wpg="http://schemas.microsoft.com/office/word/2010/wordprocessingGroup" xmlns:wpi="http://schemas.microsoft.com/office/word/2010/wordprocessingInk" xmlns:wne="http://schemas.microsoft.com/office/word/2006/wordml" xmlns:wps="http://schemas.microsoft.com/office/word/2010/wordprocessingShape" mc:Ignorable="w14 w15 w16se w16cid w16 w16cex w16sdtdh wp14">
   <w:body>
     <w:p>
       <w:pPr>
@@ -801,17 +801,7 @@
           <w:sz w:val="20"/>
           <w:szCs w:val="20"/>
         </w:rPr>
-        <w:t>references</w:t>
-      </w:r>
-      <w:r>
-        <w:rPr>
-          <w:rFonts w:ascii="Arial" w:hAnsi="Arial" w:cs="Arial"/>
-          <w:bCs/>
-          <w:color w:val="AEAAAA" w:themeColor="background2" w:themeShade="BF"/>
-          <w:sz w:val="20"/>
-          <w:szCs w:val="20"/>
-        </w:rPr>
-        <w:t xml:space="preserve"> available upon request</w:t>
+        <w:t>references available upon request</w:t>
       </w:r>
       <w:bookmarkEnd w:id="1"/>
     </w:p>
@@ -1461,7 +1451,7 @@
           <w:color w:val="7030A0"/>
           <w:sz w:val="24"/>
         </w:rPr>
-        <w:t>PROJECTS, RESEARH,</w:t>
+        <w:t>PROJECTS</w:t>
       </w:r>
       <w:r>
         <w:rPr>
@@ -1933,7 +1923,23 @@
           <w:sz w:val="20"/>
           <w:szCs w:val="20"/>
         </w:rPr>
-        <w:t xml:space="preserve"> design of deployment system to eject UAS out of </w:t>
+        <w:t xml:space="preserve"> </w:t>
+      </w:r>
+      <w:r>
+        <w:rPr>
+          <w:rFonts w:ascii="Arial" w:hAnsi="Arial" w:cs="Arial"/>
+          <w:sz w:val="20"/>
+          <w:szCs w:val="20"/>
+        </w:rPr>
+        <w:t xml:space="preserve">in </w:t>
+      </w:r>
+      <w:r>
+        <w:rPr>
+          <w:rFonts w:ascii="Arial" w:hAnsi="Arial" w:cs="Arial"/>
+          <w:sz w:val="20"/>
+          <w:szCs w:val="20"/>
+        </w:rPr>
+        <w:t xml:space="preserve">design of deployment system to eject UAS out of </w:t>
       </w:r>
       <w:r>
         <w:rPr>
@@ -2460,14 +2466,27 @@
         <w:pBdr>
           <w:bottom w:val="single" w:sz="6" w:space="1" w:color="auto"/>
         </w:pBdr>
+        <w:tabs>
+          <w:tab w:val="right" w:pos="10800"/>
+        </w:tabs>
         <w:spacing w:before="120" w:after="40" w:line="240" w:lineRule="auto"/>
+        <w:rPr>
+          <w:rFonts w:ascii="Arial" w:hAnsi="Arial" w:cs="Arial"/>
+          <w:bCs/>
+          <w:color w:val="AEAAAA" w:themeColor="background2" w:themeShade="BF"/>
+          <w:sz w:val="20"/>
+          <w:szCs w:val="20"/>
+        </w:rPr>
+      </w:pPr>
+      <w:r>
         <w:rPr>
           <w:rFonts w:ascii="Arial" w:hAnsi="Arial" w:cs="Arial"/>
           <w:b/>
           <w:color w:val="7030A0"/>
           <w:sz w:val="24"/>
         </w:rPr>
-      </w:pPr>
+        <w:t>SKILLS</w:t>
+      </w:r>
       <w:r>
         <w:rPr>
           <w:rFonts w:ascii="Arial" w:hAnsi="Arial" w:cs="Arial"/>
@@ -2475,7 +2494,27 @@
           <w:color w:val="7030A0"/>
           <w:sz w:val="24"/>
         </w:rPr>
-        <w:t>SKILLS</w:t>
+        <w:tab/>
+      </w:r>
+      <w:r>
+        <w:rPr>
+          <w:rFonts w:ascii="Arial" w:hAnsi="Arial" w:cs="Arial"/>
+          <w:bCs/>
+          <w:color w:val="AEAAAA" w:themeColor="background2" w:themeShade="BF"/>
+          <w:sz w:val="20"/>
+          <w:szCs w:val="20"/>
+        </w:rPr>
+        <w:t xml:space="preserve">for the ATS resume </w:t>
+      </w:r>
+      <w:r>
+        <w:rPr>
+          <w:rFonts w:ascii="Arial" w:hAnsi="Arial" w:cs="Arial"/>
+          <w:bCs/>
+          <w:color w:val="AEAAAA" w:themeColor="background2" w:themeShade="BF"/>
+          <w:sz w:val="20"/>
+          <w:szCs w:val="20"/>
+        </w:rPr>
+        <w:t>screener</w:t>
       </w:r>
     </w:p>
     <w:tbl>
@@ -2931,14 +2970,27 @@
         <w:pBdr>
           <w:bottom w:val="single" w:sz="6" w:space="1" w:color="auto"/>
         </w:pBdr>
+        <w:tabs>
+          <w:tab w:val="right" w:pos="10800"/>
+        </w:tabs>
         <w:spacing w:before="120" w:after="40" w:line="240" w:lineRule="auto"/>
+        <w:rPr>
+          <w:rFonts w:ascii="Arial" w:hAnsi="Arial" w:cs="Arial"/>
+          <w:bCs/>
+          <w:color w:val="AEAAAA" w:themeColor="background2" w:themeShade="BF"/>
+          <w:sz w:val="20"/>
+          <w:szCs w:val="20"/>
+        </w:rPr>
+      </w:pPr>
+      <w:r>
         <w:rPr>
           <w:rFonts w:ascii="Arial" w:hAnsi="Arial" w:cs="Arial"/>
           <w:b/>
           <w:color w:val="7030A0"/>
           <w:sz w:val="24"/>
         </w:rPr>
-      </w:pPr>
+        <w:t>EXTRACURRICULAR</w:t>
+      </w:r>
       <w:r>
         <w:rPr>
           <w:rFonts w:ascii="Arial" w:hAnsi="Arial" w:cs="Arial"/>
@@ -2946,7 +2998,17 @@
           <w:color w:val="7030A0"/>
           <w:sz w:val="24"/>
         </w:rPr>
-        <w:t>EXTRACURRICULAR</w:t>
+        <w:tab/>
+      </w:r>
+      <w:r>
+        <w:rPr>
+          <w:rFonts w:ascii="Arial" w:hAnsi="Arial" w:cs="Arial"/>
+          <w:bCs/>
+          <w:color w:val="AEAAAA" w:themeColor="background2" w:themeShade="BF"/>
+          <w:sz w:val="20"/>
+          <w:szCs w:val="20"/>
+        </w:rPr>
+        <w:t>after work activities</w:t>
       </w:r>
     </w:p>
     <w:p>
@@ -3168,7 +3230,7 @@
 </file>
 
 <file path=word/endnotes.xml><?xml version="1.0" encoding="utf-8"?>
-<w:endnotes xmlns:wpc="http://schemas.microsoft.com/office/word/2010/wordprocessingCanvas" xmlns:cx="http://schemas.microsoft.com/office/drawing/2014/chartex" xmlns:cx1="http://schemas.microsoft.com/office/drawing/2015/9/8/chartex" xmlns:cx2="http://schemas.microsoft.com/office/drawing/2015/10/21/chartex" xmlns:cx3="http://schemas.microsoft.com/office/drawing/2016/5/9/chartex" xmlns:cx4="http://schemas.microsoft.com/office/drawing/2016/5/10/chartex" xmlns:cx5="http://schemas.microsoft.com/office/drawing/2016/5/11/chartex" xmlns:cx6="http://schemas.microsoft.com/office/drawing/2016/5/12/chartex" xmlns:cx7="http://schemas.microsoft.com/office/drawing/2016/5/13/chartex" xmlns:cx8="http://schemas.microsoft.com/office/drawing/2016/5/14/chartex" xmlns:mc="http://schemas.openxmlformats.org/markup-compatibility/2006" xmlns:aink="http://schemas.microsoft.com/office/drawing/2016/ink" xmlns:am3d="http://schemas.microsoft.com/office/drawing/2017/model3d" xmlns:o="urn:schemas-microsoft-com:office:office" xmlns:r="http://schemas.openxmlformats.org/officeDocument/2006/relationships" xmlns:m="http://schemas.openxmlformats.org/officeDocument/2006/math" xmlns:v="urn:schemas-microsoft-com:vml" xmlns:wp14="http://schemas.microsoft.com/office/word/2010/wordprocessingDrawing" xmlns:wp="http://schemas.openxmlformats.org/drawingml/2006/wordprocessingDrawing" xmlns:w10="urn:schemas-microsoft-com:office:word" xmlns:w="http://schemas.openxmlformats.org/wordprocessingml/2006/main" xmlns:w14="http://schemas.microsoft.com/office/word/2010/wordml" xmlns:w15="http://schemas.microsoft.com/office/word/2012/wordml" xmlns:w16cex="http://schemas.microsoft.com/office/word/2018/wordml/cex" xmlns:w16cid="http://schemas.microsoft.com/office/word/2016/wordml/cid" xmlns:w16="http://schemas.microsoft.com/office/word/2018/wordml" xmlns:w16sdtdh="http://schemas.microsoft.com/office/word/2020/wordml/sdtdatahash" xmlns:w16se="http://schemas.microsoft.com/office/word/2015/wordml/symex" xmlns:wpg="http://schemas.microsoft.com/office/word/2010/wordprocessingGroup" xmlns:wpi="http://schemas.microsoft.com/office/word/2010/wordprocessingInk" xmlns:wne="http://schemas.microsoft.com/office/word/2006/wordml" xmlns:wps="http://schemas.microsoft.com/office/word/2010/wordprocessingShape" mc:Ignorable="w14 w15 w16se w16cid w16 w16cex w16sdtdh wp14">
+<w:endnotes xmlns:wpc="http://schemas.microsoft.com/office/word/2010/wordprocessingCanvas" xmlns:cx="http://schemas.microsoft.com/office/drawing/2014/chartex" xmlns:cx1="http://schemas.microsoft.com/office/drawing/2015/9/8/chartex" xmlns:cx2="http://schemas.microsoft.com/office/drawing/2015/10/21/chartex" xmlns:cx3="http://schemas.microsoft.com/office/drawing/2016/5/9/chartex" xmlns:cx4="http://schemas.microsoft.com/office/drawing/2016/5/10/chartex" xmlns:cx5="http://schemas.microsoft.com/office/drawing/2016/5/11/chartex" xmlns:cx6="http://schemas.microsoft.com/office/drawing/2016/5/12/chartex" xmlns:cx7="http://schemas.microsoft.com/office/drawing/2016/5/13/chartex" xmlns:cx8="http://schemas.microsoft.com/office/drawing/2016/5/14/chartex" xmlns:mc="http://schemas.openxmlformats.org/markup-compatibility/2006" xmlns:aink="http://schemas.microsoft.com/office/drawing/2016/ink" xmlns:am3d="http://schemas.microsoft.com/office/drawing/2017/model3d" xmlns:o="urn:schemas-microsoft-com:office:office" xmlns:oel="http://schemas.microsoft.com/office/2019/extlst" xmlns:r="http://schemas.openxmlformats.org/officeDocument/2006/relationships" xmlns:m="http://schemas.openxmlformats.org/officeDocument/2006/math" xmlns:v="urn:schemas-microsoft-com:vml" xmlns:wp14="http://schemas.microsoft.com/office/word/2010/wordprocessingDrawing" xmlns:wp="http://schemas.openxmlformats.org/drawingml/2006/wordprocessingDrawing" xmlns:w10="urn:schemas-microsoft-com:office:word" xmlns:w="http://schemas.openxmlformats.org/wordprocessingml/2006/main" xmlns:w14="http://schemas.microsoft.com/office/word/2010/wordml" xmlns:w15="http://schemas.microsoft.com/office/word/2012/wordml" xmlns:w16cex="http://schemas.microsoft.com/office/word/2018/wordml/cex" xmlns:w16cid="http://schemas.microsoft.com/office/word/2016/wordml/cid" xmlns:w16="http://schemas.microsoft.com/office/word/2018/wordml" xmlns:w16sdtdh="http://schemas.microsoft.com/office/word/2020/wordml/sdtdatahash" xmlns:w16se="http://schemas.microsoft.com/office/word/2015/wordml/symex" xmlns:wpg="http://schemas.microsoft.com/office/word/2010/wordprocessingGroup" xmlns:wpi="http://schemas.microsoft.com/office/word/2010/wordprocessingInk" xmlns:wne="http://schemas.microsoft.com/office/word/2006/wordml" xmlns:wps="http://schemas.microsoft.com/office/word/2010/wordprocessingShape" mc:Ignorable="w14 w15 w16se w16cid w16 w16cex w16sdtdh wp14">
   <w:endnote w:type="separator" w:id="-1">
     <w:p>
       <w:pPr>
@@ -3193,7 +3255,7 @@
 </file>
 
 <file path=word/footnotes.xml><?xml version="1.0" encoding="utf-8"?>
-<w:footnotes xmlns:wpc="http://schemas.microsoft.com/office/word/2010/wordprocessingCanvas" xmlns:cx="http://schemas.microsoft.com/office/drawing/2014/chartex" xmlns:cx1="http://schemas.microsoft.com/office/drawing/2015/9/8/chartex" xmlns:cx2="http://schemas.microsoft.com/office/drawing/2015/10/21/chartex" xmlns:cx3="http://schemas.microsoft.com/office/drawing/2016/5/9/chartex" xmlns:cx4="http://schemas.microsoft.com/office/drawing/2016/5/10/chartex" xmlns:cx5="http://schemas.microsoft.com/office/drawing/2016/5/11/chartex" xmlns:cx6="http://schemas.microsoft.com/office/drawing/2016/5/12/chartex" xmlns:cx7="http://schemas.microsoft.com/office/drawing/2016/5/13/chartex" xmlns:cx8="http://schemas.microsoft.com/office/drawing/2016/5/14/chartex" xmlns:mc="http://schemas.openxmlformats.org/markup-compatibility/2006" xmlns:aink="http://schemas.microsoft.com/office/drawing/2016/ink" xmlns:am3d="http://schemas.microsoft.com/office/drawing/2017/model3d" xmlns:o="urn:schemas-microsoft-com:office:office" xmlns:r="http://schemas.openxmlformats.org/officeDocument/2006/relationships" xmlns:m="http://schemas.openxmlformats.org/officeDocument/2006/math" xmlns:v="urn:schemas-microsoft-com:vml" xmlns:wp14="http://schemas.microsoft.com/office/word/2010/wordprocessingDrawing" xmlns:wp="http://schemas.openxmlformats.org/drawingml/2006/wordprocessingDrawing" xmlns:w10="urn:schemas-microsoft-com:office:word" xmlns:w="http://schemas.openxmlformats.org/wordprocessingml/2006/main" xmlns:w14="http://schemas.microsoft.com/office/word/2010/wordml" xmlns:w15="http://schemas.microsoft.com/office/word/2012/wordml" xmlns:w16cex="http://schemas.microsoft.com/office/word/2018/wordml/cex" xmlns:w16cid="http://schemas.microsoft.com/office/word/2016/wordml/cid" xmlns:w16="http://schemas.microsoft.com/office/word/2018/wordml" xmlns:w16sdtdh="http://schemas.microsoft.com/office/word/2020/wordml/sdtdatahash" xmlns:w16se="http://schemas.microsoft.com/office/word/2015/wordml/symex" xmlns:wpg="http://schemas.microsoft.com/office/word/2010/wordprocessingGroup" xmlns:wpi="http://schemas.microsoft.com/office/word/2010/wordprocessingInk" xmlns:wne="http://schemas.microsoft.com/office/word/2006/wordml" xmlns:wps="http://schemas.microsoft.com/office/word/2010/wordprocessingShape" mc:Ignorable="w14 w15 w16se w16cid w16 w16cex w16sdtdh wp14">
+<w:footnotes xmlns:wpc="http://schemas.microsoft.com/office/word/2010/wordprocessingCanvas" xmlns:cx="http://schemas.microsoft.com/office/drawing/2014/chartex" xmlns:cx1="http://schemas.microsoft.com/office/drawing/2015/9/8/chartex" xmlns:cx2="http://schemas.microsoft.com/office/drawing/2015/10/21/chartex" xmlns:cx3="http://schemas.microsoft.com/office/drawing/2016/5/9/chartex" xmlns:cx4="http://schemas.microsoft.com/office/drawing/2016/5/10/chartex" xmlns:cx5="http://schemas.microsoft.com/office/drawing/2016/5/11/chartex" xmlns:cx6="http://schemas.microsoft.com/office/drawing/2016/5/12/chartex" xmlns:cx7="http://schemas.microsoft.com/office/drawing/2016/5/13/chartex" xmlns:cx8="http://schemas.microsoft.com/office/drawing/2016/5/14/chartex" xmlns:mc="http://schemas.openxmlformats.org/markup-compatibility/2006" xmlns:aink="http://schemas.microsoft.com/office/drawing/2016/ink" xmlns:am3d="http://schemas.microsoft.com/office/drawing/2017/model3d" xmlns:o="urn:schemas-microsoft-com:office:office" xmlns:oel="http://schemas.microsoft.com/office/2019/extlst" xmlns:r="http://schemas.openxmlformats.org/officeDocument/2006/relationships" xmlns:m="http://schemas.openxmlformats.org/officeDocument/2006/math" xmlns:v="urn:schemas-microsoft-com:vml" xmlns:wp14="http://schemas.microsoft.com/office/word/2010/wordprocessingDrawing" xmlns:wp="http://schemas.openxmlformats.org/drawingml/2006/wordprocessingDrawing" xmlns:w10="urn:schemas-microsoft-com:office:word" xmlns:w="http://schemas.openxmlformats.org/wordprocessingml/2006/main" xmlns:w14="http://schemas.microsoft.com/office/word/2010/wordml" xmlns:w15="http://schemas.microsoft.com/office/word/2012/wordml" xmlns:w16cex="http://schemas.microsoft.com/office/word/2018/wordml/cex" xmlns:w16cid="http://schemas.microsoft.com/office/word/2016/wordml/cid" xmlns:w16="http://schemas.microsoft.com/office/word/2018/wordml" xmlns:w16sdtdh="http://schemas.microsoft.com/office/word/2020/wordml/sdtdatahash" xmlns:w16se="http://schemas.microsoft.com/office/word/2015/wordml/symex" xmlns:wpg="http://schemas.microsoft.com/office/word/2010/wordprocessingGroup" xmlns:wpi="http://schemas.microsoft.com/office/word/2010/wordprocessingInk" xmlns:wne="http://schemas.microsoft.com/office/word/2006/wordml" xmlns:wps="http://schemas.microsoft.com/office/word/2010/wordprocessingShape" mc:Ignorable="w14 w15 w16se w16cid w16 w16cex w16sdtdh wp14">
   <w:footnote w:type="separator" w:id="-1">
     <w:p>
       <w:pPr>
@@ -3218,7 +3280,7 @@
 </file>
 
 <file path=word/numbering.xml><?xml version="1.0" encoding="utf-8"?>
-<w:numbering xmlns:wpc="http://schemas.microsoft.com/office/word/2010/wordprocessingCanvas" xmlns:cx="http://schemas.microsoft.com/office/drawing/2014/chartex" xmlns:cx1="http://schemas.microsoft.com/office/drawing/2015/9/8/chartex" xmlns:cx2="http://schemas.microsoft.com/office/drawing/2015/10/21/chartex" xmlns:cx3="http://schemas.microsoft.com/office/drawing/2016/5/9/chartex" xmlns:cx4="http://schemas.microsoft.com/office/drawing/2016/5/10/chartex" xmlns:cx5="http://schemas.microsoft.com/office/drawing/2016/5/11/chartex" xmlns:cx6="http://schemas.microsoft.com/office/drawing/2016/5/12/chartex" xmlns:cx7="http://schemas.microsoft.com/office/drawing/2016/5/13/chartex" xmlns:cx8="http://schemas.microsoft.com/office/drawing/2016/5/14/chartex" xmlns:mc="http://schemas.openxmlformats.org/markup-compatibility/2006" xmlns:aink="http://schemas.microsoft.com/office/drawing/2016/ink" xmlns:am3d="http://schemas.microsoft.com/office/drawing/2017/model3d" xmlns:o="urn:schemas-microsoft-com:office:office" xmlns:r="http://schemas.openxmlformats.org/officeDocument/2006/relationships" xmlns:m="http://schemas.openxmlformats.org/officeDocument/2006/math" xmlns:v="urn:schemas-microsoft-com:vml" xmlns:wp14="http://schemas.microsoft.com/office/word/2010/wordprocessingDrawing" xmlns:wp="http://schemas.openxmlformats.org/drawingml/2006/wordprocessingDrawing" xmlns:w10="urn:schemas-microsoft-com:office:word" xmlns:w="http://schemas.openxmlformats.org/wordprocessingml/2006/main" xmlns:w14="http://schemas.microsoft.com/office/word/2010/wordml" xmlns:w15="http://schemas.microsoft.com/office/word/2012/wordml" xmlns:w16cex="http://schemas.microsoft.com/office/word/2018/wordml/cex" xmlns:w16cid="http://schemas.microsoft.com/office/word/2016/wordml/cid" xmlns:w16="http://schemas.microsoft.com/office/word/2018/wordml" xmlns:w16sdtdh="http://schemas.microsoft.com/office/word/2020/wordml/sdtdatahash" xmlns:w16se="http://schemas.microsoft.com/office/word/2015/wordml/symex" xmlns:wpg="http://schemas.microsoft.com/office/word/2010/wordprocessingGroup" xmlns:wpi="http://schemas.microsoft.com/office/word/2010/wordprocessingInk" xmlns:wne="http://schemas.microsoft.com/office/word/2006/wordml" xmlns:wps="http://schemas.microsoft.com/office/word/2010/wordprocessingShape" mc:Ignorable="w14 w15 w16se w16cid w16 w16cex w16sdtdh wp14">
+<w:numbering xmlns:wpc="http://schemas.microsoft.com/office/word/2010/wordprocessingCanvas" xmlns:cx="http://schemas.microsoft.com/office/drawing/2014/chartex" xmlns:cx1="http://schemas.microsoft.com/office/drawing/2015/9/8/chartex" xmlns:cx2="http://schemas.microsoft.com/office/drawing/2015/10/21/chartex" xmlns:cx3="http://schemas.microsoft.com/office/drawing/2016/5/9/chartex" xmlns:cx4="http://schemas.microsoft.com/office/drawing/2016/5/10/chartex" xmlns:cx5="http://schemas.microsoft.com/office/drawing/2016/5/11/chartex" xmlns:cx6="http://schemas.microsoft.com/office/drawing/2016/5/12/chartex" xmlns:cx7="http://schemas.microsoft.com/office/drawing/2016/5/13/chartex" xmlns:cx8="http://schemas.microsoft.com/office/drawing/2016/5/14/chartex" xmlns:mc="http://schemas.openxmlformats.org/markup-compatibility/2006" xmlns:aink="http://schemas.microsoft.com/office/drawing/2016/ink" xmlns:am3d="http://schemas.microsoft.com/office/drawing/2017/model3d" xmlns:o="urn:schemas-microsoft-com:office:office" xmlns:oel="http://schemas.microsoft.com/office/2019/extlst" xmlns:r="http://schemas.openxmlformats.org/officeDocument/2006/relationships" xmlns:m="http://schemas.openxmlformats.org/officeDocument/2006/math" xmlns:v="urn:schemas-microsoft-com:vml" xmlns:wp14="http://schemas.microsoft.com/office/word/2010/wordprocessingDrawing" xmlns:wp="http://schemas.openxmlformats.org/drawingml/2006/wordprocessingDrawing" xmlns:w10="urn:schemas-microsoft-com:office:word" xmlns:w="http://schemas.openxmlformats.org/wordprocessingml/2006/main" xmlns:w14="http://schemas.microsoft.com/office/word/2010/wordml" xmlns:w15="http://schemas.microsoft.com/office/word/2012/wordml" xmlns:w16cex="http://schemas.microsoft.com/office/word/2018/wordml/cex" xmlns:w16cid="http://schemas.microsoft.com/office/word/2016/wordml/cid" xmlns:w16="http://schemas.microsoft.com/office/word/2018/wordml" xmlns:w16sdtdh="http://schemas.microsoft.com/office/word/2020/wordml/sdtdatahash" xmlns:w16se="http://schemas.microsoft.com/office/word/2015/wordml/symex" xmlns:wpg="http://schemas.microsoft.com/office/word/2010/wordprocessingGroup" xmlns:wpi="http://schemas.microsoft.com/office/word/2010/wordprocessingInk" xmlns:wne="http://schemas.microsoft.com/office/word/2006/wordml" xmlns:wps="http://schemas.microsoft.com/office/word/2010/wordprocessingShape" mc:Ignorable="w14 w15 w16se w16cid w16 w16cex w16sdtdh wp14">
   <w:abstractNum w:abstractNumId="0" w15:restartNumberingAfterBreak="0">
     <w:nsid w:val="03C676DC"/>
     <w:multiLevelType w:val="hybridMultilevel"/>
@@ -7241,112 +7303,112 @@
       </w:pPr>
     </w:lvl>
   </w:abstractNum>
-  <w:num w:numId="1">
+  <w:num w:numId="1" w16cid:durableId="1424642924">
     <w:abstractNumId w:val="32"/>
   </w:num>
-  <w:num w:numId="2">
+  <w:num w:numId="2" w16cid:durableId="495612787">
     <w:abstractNumId w:val="23"/>
   </w:num>
-  <w:num w:numId="3">
+  <w:num w:numId="3" w16cid:durableId="1938555306">
     <w:abstractNumId w:val="35"/>
   </w:num>
-  <w:num w:numId="4">
+  <w:num w:numId="4" w16cid:durableId="127630520">
     <w:abstractNumId w:val="11"/>
   </w:num>
-  <w:num w:numId="5">
+  <w:num w:numId="5" w16cid:durableId="924917955">
     <w:abstractNumId w:val="18"/>
   </w:num>
-  <w:num w:numId="6">
+  <w:num w:numId="6" w16cid:durableId="2117433954">
     <w:abstractNumId w:val="28"/>
   </w:num>
-  <w:num w:numId="7">
+  <w:num w:numId="7" w16cid:durableId="179391670">
     <w:abstractNumId w:val="25"/>
   </w:num>
-  <w:num w:numId="8">
+  <w:num w:numId="8" w16cid:durableId="2080905662">
     <w:abstractNumId w:val="5"/>
   </w:num>
-  <w:num w:numId="9">
+  <w:num w:numId="9" w16cid:durableId="1992294983">
     <w:abstractNumId w:val="17"/>
   </w:num>
-  <w:num w:numId="10">
+  <w:num w:numId="10" w16cid:durableId="1435520130">
     <w:abstractNumId w:val="34"/>
   </w:num>
-  <w:num w:numId="11">
+  <w:num w:numId="11" w16cid:durableId="23752001">
     <w:abstractNumId w:val="33"/>
   </w:num>
-  <w:num w:numId="12">
+  <w:num w:numId="12" w16cid:durableId="558327706">
     <w:abstractNumId w:val="8"/>
   </w:num>
-  <w:num w:numId="13">
+  <w:num w:numId="13" w16cid:durableId="1150754530">
     <w:abstractNumId w:val="0"/>
   </w:num>
-  <w:num w:numId="14">
+  <w:num w:numId="14" w16cid:durableId="1932272604">
     <w:abstractNumId w:val="6"/>
   </w:num>
-  <w:num w:numId="15">
+  <w:num w:numId="15" w16cid:durableId="287442527">
     <w:abstractNumId w:val="1"/>
   </w:num>
-  <w:num w:numId="16">
+  <w:num w:numId="16" w16cid:durableId="1019312009">
     <w:abstractNumId w:val="27"/>
   </w:num>
-  <w:num w:numId="17">
+  <w:num w:numId="17" w16cid:durableId="276639904">
     <w:abstractNumId w:val="19"/>
   </w:num>
-  <w:num w:numId="18">
+  <w:num w:numId="18" w16cid:durableId="1766922564">
     <w:abstractNumId w:val="26"/>
   </w:num>
-  <w:num w:numId="19">
+  <w:num w:numId="19" w16cid:durableId="42993937">
     <w:abstractNumId w:val="30"/>
   </w:num>
-  <w:num w:numId="20">
+  <w:num w:numId="20" w16cid:durableId="2028752316">
     <w:abstractNumId w:val="29"/>
   </w:num>
-  <w:num w:numId="21">
+  <w:num w:numId="21" w16cid:durableId="2082216435">
     <w:abstractNumId w:val="13"/>
   </w:num>
-  <w:num w:numId="22">
+  <w:num w:numId="22" w16cid:durableId="1019892737">
     <w:abstractNumId w:val="2"/>
   </w:num>
-  <w:num w:numId="23">
+  <w:num w:numId="23" w16cid:durableId="1429038413">
     <w:abstractNumId w:val="22"/>
   </w:num>
-  <w:num w:numId="24">
+  <w:num w:numId="24" w16cid:durableId="105545355">
     <w:abstractNumId w:val="16"/>
   </w:num>
-  <w:num w:numId="25">
+  <w:num w:numId="25" w16cid:durableId="2100909141">
     <w:abstractNumId w:val="24"/>
   </w:num>
-  <w:num w:numId="26">
+  <w:num w:numId="26" w16cid:durableId="1176774972">
     <w:abstractNumId w:val="9"/>
   </w:num>
-  <w:num w:numId="27">
+  <w:num w:numId="27" w16cid:durableId="270553105">
     <w:abstractNumId w:val="4"/>
   </w:num>
-  <w:num w:numId="28">
+  <w:num w:numId="28" w16cid:durableId="772359583">
     <w:abstractNumId w:val="10"/>
   </w:num>
-  <w:num w:numId="29">
+  <w:num w:numId="29" w16cid:durableId="1876383978">
     <w:abstractNumId w:val="31"/>
   </w:num>
-  <w:num w:numId="30">
+  <w:num w:numId="30" w16cid:durableId="1056317347">
     <w:abstractNumId w:val="12"/>
   </w:num>
-  <w:num w:numId="31">
+  <w:num w:numId="31" w16cid:durableId="2023193277">
     <w:abstractNumId w:val="21"/>
   </w:num>
-  <w:num w:numId="32">
+  <w:num w:numId="32" w16cid:durableId="3676567">
     <w:abstractNumId w:val="15"/>
   </w:num>
-  <w:num w:numId="33">
+  <w:num w:numId="33" w16cid:durableId="1770546155">
     <w:abstractNumId w:val="14"/>
   </w:num>
-  <w:num w:numId="34">
+  <w:num w:numId="34" w16cid:durableId="2031224275">
     <w:abstractNumId w:val="3"/>
   </w:num>
-  <w:num w:numId="35">
+  <w:num w:numId="35" w16cid:durableId="557589969">
     <w:abstractNumId w:val="7"/>
   </w:num>
-  <w:num w:numId="36">
+  <w:num w:numId="36" w16cid:durableId="1695037054">
     <w:abstractNumId w:val="20"/>
   </w:num>
 </w:numbering>

</xml_diff>

<commit_message>
Format and Text Updates
- Added Font Awesome font to repo
- Updated Font Awesome from v5 to v6
- Fix grad graduation year 2022 --> 2023
- Working fixes
</commit_message>
<xml_diff>
--- a/Resume.docx
+++ b/Resume.docx
@@ -22,33 +22,23 @@
           <w:spacing w:val="40"/>
           <w:sz w:val="44"/>
         </w:rPr>
-        <w:t xml:space="preserve"> </w:t>
-      </w:r>
-      <w:r>
+        <w:t>Aryan Gupta</w:t>
+      </w:r>
+    </w:p>
+    <w:p>
+      <w:pPr>
+        <w:spacing w:after="80" w:line="240" w:lineRule="auto"/>
+        <w:jc w:val="center"/>
         <w:rPr>
           <w:rFonts w:ascii="Arial" w:hAnsi="Arial" w:cs="Arial"/>
           <w:b/>
           <w:color w:val="7030A0"/>
-          <w:spacing w:val="40"/>
-          <w:sz w:val="44"/>
-        </w:rPr>
-        <w:t>Aryan Gupta</w:t>
-      </w:r>
-    </w:p>
-    <w:p>
-      <w:pPr>
-        <w:spacing w:after="80" w:line="240" w:lineRule="auto"/>
-        <w:jc w:val="center"/>
-        <w:rPr>
-          <w:rFonts w:ascii="Arial" w:hAnsi="Arial" w:cs="Arial"/>
-          <w:b/>
-          <w:color w:val="7030A0"/>
         </w:rPr>
       </w:pPr>
       <w:r>
         <w:rPr>
           <w:rStyle w:val="Hyperlink"/>
-          <w:rFonts w:ascii="Font Awesome 5 Free Solid" w:hAnsi="Font Awesome 5 Free Solid" w:cs="Arial"/>
+          <w:rFonts w:ascii="Font Awesome 6 Free Solid" w:hAnsi="Font Awesome 6 Free Solid" w:cs="Arial"/>
           <w:color w:val="808080" w:themeColor="background1" w:themeShade="80"/>
           <w:u w:val="none"/>
         </w:rPr>
@@ -88,7 +78,7 @@
           <w:color w:val="808080" w:themeColor="background1" w:themeShade="80"/>
           <w:u w:val="none"/>
         </w:rPr>
-        <w:t xml:space="preserve">         </w:t>
+        <w:t xml:space="preserve">      </w:t>
       </w:r>
       <w:r>
         <w:rPr>
@@ -102,11 +92,11 @@
       <w:r>
         <w:rPr>
           <w:rStyle w:val="Hyperlink"/>
-          <w:rFonts w:ascii="Font Awesome 5 Free Solid" w:hAnsi="Font Awesome 5 Free Solid" w:cs="Arial"/>
+          <w:rFonts w:ascii="Arial" w:hAnsi="Arial" w:cs="Arial"/>
           <w:color w:val="808080" w:themeColor="background1" w:themeShade="80"/>
           <w:u w:val="none"/>
         </w:rPr>
-        <w:t></w:t>
+        <w:t xml:space="preserve">   </w:t>
       </w:r>
       <w:r>
         <w:rPr>
@@ -120,11 +110,11 @@
       <w:r>
         <w:rPr>
           <w:rStyle w:val="Hyperlink"/>
-          <w:rFonts w:ascii="Arial" w:hAnsi="Arial" w:cs="Arial"/>
+          <w:rFonts w:ascii="Font Awesome 6 Free Solid" w:hAnsi="Font Awesome 6 Free Solid" w:cs="Arial"/>
           <w:color w:val="808080" w:themeColor="background1" w:themeShade="80"/>
           <w:u w:val="none"/>
         </w:rPr>
-        <w:t>hire-me@gempi.re</w:t>
+        <w:t></w:t>
       </w:r>
       <w:r>
         <w:rPr>
@@ -133,7 +123,7 @@
           <w:color w:val="808080" w:themeColor="background1" w:themeShade="80"/>
           <w:u w:val="none"/>
         </w:rPr>
-        <w:t xml:space="preserve">  </w:t>
+        <w:t xml:space="preserve"> </w:t>
       </w:r>
       <w:r>
         <w:rPr>
@@ -142,7 +132,7 @@
           <w:color w:val="808080" w:themeColor="background1" w:themeShade="80"/>
           <w:u w:val="none"/>
         </w:rPr>
-        <w:t xml:space="preserve">  </w:t>
+        <w:t>hire-me@gempi.re</w:t>
       </w:r>
       <w:r>
         <w:rPr>
@@ -151,7 +141,7 @@
           <w:color w:val="808080" w:themeColor="background1" w:themeShade="80"/>
           <w:u w:val="none"/>
         </w:rPr>
-        <w:t xml:space="preserve">   </w:t>
+        <w:t xml:space="preserve">     </w:t>
       </w:r>
       <w:r>
         <w:rPr>
@@ -160,7 +150,7 @@
           <w:color w:val="808080" w:themeColor="background1" w:themeShade="80"/>
           <w:u w:val="none"/>
         </w:rPr>
-        <w:t xml:space="preserve">  </w:t>
+        <w:t xml:space="preserve"> </w:t>
       </w:r>
       <w:r>
         <w:rPr>
@@ -174,53 +164,11 @@
       <w:r>
         <w:rPr>
           <w:rStyle w:val="Hyperlink"/>
-          <w:rFonts w:ascii="Font Awesome 5 Free Solid" w:hAnsi="Font Awesome 5 Free Solid" w:cs="Arial"/>
+          <w:rFonts w:ascii="Arial" w:hAnsi="Arial" w:cs="Arial"/>
           <w:color w:val="808080" w:themeColor="background1" w:themeShade="80"/>
           <w:u w:val="none"/>
         </w:rPr>
-        <w:t></w:t>
-      </w:r>
-      <w:r>
-        <w:rPr>
-          <w:rFonts w:ascii="Arial" w:hAnsi="Arial" w:cs="Arial"/>
-          <w:color w:val="808080" w:themeColor="background1" w:themeShade="80"/>
-        </w:rPr>
         <w:t xml:space="preserve"> </w:t>
-      </w:r>
-      <w:r>
-        <w:rPr>
-          <w:rFonts w:ascii="Arial" w:hAnsi="Arial" w:cs="Arial"/>
-          <w:color w:val="808080" w:themeColor="background1" w:themeShade="80"/>
-        </w:rPr>
-        <w:t>980</w:t>
-      </w:r>
-      <w:r>
-        <w:rPr>
-          <w:rFonts w:ascii="Arial" w:hAnsi="Arial" w:cs="Arial"/>
-          <w:color w:val="808080" w:themeColor="background1" w:themeShade="80"/>
-        </w:rPr>
-        <w:t>-</w:t>
-      </w:r>
-      <w:r>
-        <w:rPr>
-          <w:rFonts w:ascii="Arial" w:hAnsi="Arial" w:cs="Arial"/>
-          <w:color w:val="808080" w:themeColor="background1" w:themeShade="80"/>
-        </w:rPr>
-        <w:t>666</w:t>
-      </w:r>
-      <w:r>
-        <w:rPr>
-          <w:rFonts w:ascii="Arial" w:hAnsi="Arial" w:cs="Arial"/>
-          <w:color w:val="808080" w:themeColor="background1" w:themeShade="80"/>
-        </w:rPr>
-        <w:t>-</w:t>
-      </w:r>
-      <w:r>
-        <w:rPr>
-          <w:rFonts w:ascii="Arial" w:hAnsi="Arial" w:cs="Arial"/>
-          <w:color w:val="808080" w:themeColor="background1" w:themeShade="80"/>
-        </w:rPr>
-        <w:t>0648</w:t>
       </w:r>
       <w:r>
         <w:rPr>
@@ -229,7 +177,7 @@
           <w:color w:val="808080" w:themeColor="background1" w:themeShade="80"/>
           <w:u w:val="none"/>
         </w:rPr>
-        <w:t xml:space="preserve">         </w:t>
+        <w:t xml:space="preserve">   </w:t>
       </w:r>
       <w:r>
         <w:rPr>
@@ -242,7 +190,94 @@
       </w:r>
       <w:r>
         <w:rPr>
-          <w:rFonts w:ascii="Font Awesome 5 Free Solid" w:hAnsi="Font Awesome 5 Free Solid" w:cs="Arial"/>
+          <w:rStyle w:val="Hyperlink"/>
+          <w:rFonts w:ascii="Font Awesome 6 Free Solid" w:hAnsi="Font Awesome 6 Free Solid" w:cs="Arial"/>
+          <w:color w:val="808080" w:themeColor="background1" w:themeShade="80"/>
+          <w:u w:val="none"/>
+        </w:rPr>
+        <w:t></w:t>
+      </w:r>
+      <w:r>
+        <w:rPr>
+          <w:rFonts w:ascii="Arial" w:hAnsi="Arial" w:cs="Arial"/>
+          <w:color w:val="808080" w:themeColor="background1" w:themeShade="80"/>
+        </w:rPr>
+        <w:t xml:space="preserve"> </w:t>
+      </w:r>
+      <w:r>
+        <w:rPr>
+          <w:rFonts w:ascii="Arial" w:hAnsi="Arial" w:cs="Arial"/>
+          <w:color w:val="808080" w:themeColor="background1" w:themeShade="80"/>
+        </w:rPr>
+        <w:t>980</w:t>
+      </w:r>
+      <w:r>
+        <w:rPr>
+          <w:rFonts w:ascii="Arial" w:hAnsi="Arial" w:cs="Arial"/>
+          <w:color w:val="808080" w:themeColor="background1" w:themeShade="80"/>
+        </w:rPr>
+        <w:t>-</w:t>
+      </w:r>
+      <w:r>
+        <w:rPr>
+          <w:rFonts w:ascii="Arial" w:hAnsi="Arial" w:cs="Arial"/>
+          <w:color w:val="808080" w:themeColor="background1" w:themeShade="80"/>
+        </w:rPr>
+        <w:t>666</w:t>
+      </w:r>
+      <w:r>
+        <w:rPr>
+          <w:rFonts w:ascii="Arial" w:hAnsi="Arial" w:cs="Arial"/>
+          <w:color w:val="808080" w:themeColor="background1" w:themeShade="80"/>
+        </w:rPr>
+        <w:t>-</w:t>
+      </w:r>
+      <w:r>
+        <w:rPr>
+          <w:rFonts w:ascii="Arial" w:hAnsi="Arial" w:cs="Arial"/>
+          <w:color w:val="808080" w:themeColor="background1" w:themeShade="80"/>
+        </w:rPr>
+        <w:t>0648</w:t>
+      </w:r>
+      <w:r>
+        <w:rPr>
+          <w:rStyle w:val="Hyperlink"/>
+          <w:rFonts w:ascii="Arial" w:hAnsi="Arial" w:cs="Arial"/>
+          <w:color w:val="808080" w:themeColor="background1" w:themeShade="80"/>
+          <w:u w:val="none"/>
+        </w:rPr>
+        <w:t xml:space="preserve">    </w:t>
+      </w:r>
+      <w:r>
+        <w:rPr>
+          <w:rStyle w:val="Hyperlink"/>
+          <w:rFonts w:ascii="Arial" w:hAnsi="Arial" w:cs="Arial"/>
+          <w:color w:val="808080" w:themeColor="background1" w:themeShade="80"/>
+          <w:u w:val="none"/>
+        </w:rPr>
+        <w:t xml:space="preserve">  </w:t>
+      </w:r>
+      <w:r>
+        <w:rPr>
+          <w:rStyle w:val="Hyperlink"/>
+          <w:rFonts w:ascii="Arial" w:hAnsi="Arial" w:cs="Arial"/>
+          <w:color w:val="808080" w:themeColor="background1" w:themeShade="80"/>
+          <w:u w:val="none"/>
+        </w:rPr>
+        <w:t xml:space="preserve">     </w:t>
+      </w:r>
+      <w:r>
+        <w:rPr>
+          <w:rStyle w:val="Hyperlink"/>
+          <w:rFonts w:ascii="Arial" w:hAnsi="Arial" w:cs="Arial"/>
+          <w:color w:val="808080" w:themeColor="background1" w:themeShade="80"/>
+          <w:u w:val="none"/>
+        </w:rPr>
+        <w:t xml:space="preserve"> </w:t>
+      </w:r>
+      <w:r>
+        <w:rPr>
+          <w:rFonts w:ascii="Font Awesome 6 Free Solid" w:hAnsi="Font Awesome 6 Free Solid" w:cs="Arial"/>
           <w:b/>
           <w:color w:val="808080" w:themeColor="background1" w:themeShade="80"/>
         </w:rPr>
@@ -473,7 +508,7 @@
           <w:i/>
           <w:sz w:val="20"/>
         </w:rPr>
-        <w:t>2</w:t>
+        <w:t>3</w:t>
       </w:r>
       <w:r>
         <w:rPr>
@@ -890,7 +925,25 @@
           <w:sz w:val="20"/>
           <w:szCs w:val="20"/>
         </w:rPr>
-        <w:t>Design tests to verify functionality of the fuel inerting system on the Airbus A321-XLR aircraft</w:t>
+        <w:t xml:space="preserve">Design tests to verify functionality of the fuel </w:t>
+      </w:r>
+      <w:proofErr w:type="spellStart"/>
+      <w:r>
+        <w:rPr>
+          <w:rFonts w:ascii="Arial" w:hAnsi="Arial" w:cs="Arial"/>
+          <w:sz w:val="20"/>
+          <w:szCs w:val="20"/>
+        </w:rPr>
+        <w:t>inerting</w:t>
+      </w:r>
+      <w:proofErr w:type="spellEnd"/>
+      <w:r>
+        <w:rPr>
+          <w:rFonts w:ascii="Arial" w:hAnsi="Arial" w:cs="Arial"/>
+          <w:sz w:val="20"/>
+          <w:szCs w:val="20"/>
+        </w:rPr>
+        <w:t xml:space="preserve"> system on the Airbus A321-XLR aircraft</w:t>
       </w:r>
     </w:p>
     <w:p>
@@ -1406,7 +1459,7 @@
           <w:i/>
           <w:iCs/>
         </w:rPr>
-        <w:t>.</w:t>
+        <w:t>(TBD)</w:t>
       </w:r>
     </w:p>
     <w:p>
@@ -1425,7 +1478,25 @@
           <w:i/>
           <w:sz w:val="20"/>
         </w:rPr>
-        <w:t>Dr. Dipankar Maity, Ph.D. – University of North Carolina at Charlotte – Charlotte, NC</w:t>
+        <w:t xml:space="preserve">Dr. Dipankar </w:t>
+      </w:r>
+      <w:proofErr w:type="spellStart"/>
+      <w:r>
+        <w:rPr>
+          <w:rFonts w:ascii="Arial" w:hAnsi="Arial" w:cs="Arial"/>
+          <w:i/>
+          <w:sz w:val="20"/>
+        </w:rPr>
+        <w:t>Maity</w:t>
+      </w:r>
+      <w:proofErr w:type="spellEnd"/>
+      <w:r>
+        <w:rPr>
+          <w:rFonts w:ascii="Arial" w:hAnsi="Arial" w:cs="Arial"/>
+          <w:i/>
+          <w:sz w:val="20"/>
+        </w:rPr>
+        <w:t>, Ph.D. – University of North Carolina at Charlotte – Charlotte, NC</w:t>
       </w:r>
     </w:p>
     <w:p>
@@ -2504,17 +2575,7 @@
           <w:sz w:val="20"/>
           <w:szCs w:val="20"/>
         </w:rPr>
-        <w:t xml:space="preserve">for the ATS resume </w:t>
-      </w:r>
-      <w:r>
-        <w:rPr>
-          <w:rFonts w:ascii="Arial" w:hAnsi="Arial" w:cs="Arial"/>
-          <w:bCs/>
-          <w:color w:val="AEAAAA" w:themeColor="background2" w:themeShade="BF"/>
-          <w:sz w:val="20"/>
-          <w:szCs w:val="20"/>
-        </w:rPr>
-        <w:t>screener</w:t>
+        <w:t xml:space="preserve"> </w:t>
       </w:r>
     </w:p>
     <w:tbl>
@@ -3008,7 +3069,7 @@
           <w:sz w:val="20"/>
           <w:szCs w:val="20"/>
         </w:rPr>
-        <w:t>after work activities</w:t>
+        <w:t xml:space="preserve"> </w:t>
       </w:r>
     </w:p>
     <w:p>
@@ -3197,7 +3258,25 @@
           <w:sz w:val="20"/>
           <w:szCs w:val="20"/>
         </w:rPr>
-        <w:t>IEEE Eta Kappa Nu (IEEE-HKN) Chapter Member</w:t>
+        <w:t xml:space="preserve">IEEE </w:t>
+      </w:r>
+      <w:proofErr w:type="spellStart"/>
+      <w:r>
+        <w:rPr>
+          <w:rFonts w:ascii="Arial" w:hAnsi="Arial" w:cs="Arial"/>
+          <w:sz w:val="20"/>
+          <w:szCs w:val="20"/>
+        </w:rPr>
+        <w:t>Eta</w:t>
+      </w:r>
+      <w:proofErr w:type="spellEnd"/>
+      <w:r>
+        <w:rPr>
+          <w:rFonts w:ascii="Arial" w:hAnsi="Arial" w:cs="Arial"/>
+          <w:sz w:val="20"/>
+          <w:szCs w:val="20"/>
+        </w:rPr>
+        <w:t xml:space="preserve"> Kappa Nu (IEEE-HKN) Chapter Member</w:t>
       </w:r>
       <w:r>
         <w:rPr>

</xml_diff>